<commit_message>
WebMemory testing documentation added
</commit_message>
<xml_diff>
--- a/src/Qualification project/Documentation/Dokumentācija v2.docx
+++ b/src/Qualification project/Documentation/Dokumentācija v2.docx
@@ -17913,7 +17913,7 @@
         </w:tc>
         <w:tc>
           <w:tcPr>
-            <w:tcW w:w="4111" w:type="dxa"/>
+            <w:tcW w:w="4109" w:type="dxa"/>
           </w:tcPr>
           <w:p>
             <w:pPr>
@@ -17934,7 +17934,7 @@
         </w:tc>
         <w:tc>
           <w:tcPr>
-            <w:tcW w:w="3260" w:type="dxa"/>
+            <w:tcW w:w="3258" w:type="dxa"/>
           </w:tcPr>
           <w:p>
             <w:pPr>
@@ -17955,7 +17955,7 @@
         </w:tc>
         <w:tc>
           <w:tcPr>
-            <w:tcW w:w="1133" w:type="dxa"/>
+            <w:tcW w:w="1137" w:type="dxa"/>
           </w:tcPr>
           <w:p>
             <w:pPr>
@@ -17999,7 +17999,7 @@
         </w:tc>
         <w:tc>
           <w:tcPr>
-            <w:tcW w:w="4111" w:type="dxa"/>
+            <w:tcW w:w="4109" w:type="dxa"/>
           </w:tcPr>
           <w:p>
             <w:pPr>
@@ -18034,7 +18034,7 @@
         </w:tc>
         <w:tc>
           <w:tcPr>
-            <w:tcW w:w="3260" w:type="dxa"/>
+            <w:tcW w:w="3258" w:type="dxa"/>
           </w:tcPr>
           <w:p>
             <w:pPr>
@@ -18069,7 +18069,7 @@
         </w:tc>
         <w:tc>
           <w:tcPr>
-            <w:tcW w:w="1133" w:type="dxa"/>
+            <w:tcW w:w="1137" w:type="dxa"/>
           </w:tcPr>
           <w:p>
             <w:pPr>
@@ -18107,7 +18107,7 @@
         </w:tc>
         <w:tc>
           <w:tcPr>
-            <w:tcW w:w="4111" w:type="dxa"/>
+            <w:tcW w:w="4109" w:type="dxa"/>
           </w:tcPr>
           <w:p>
             <w:pPr>
@@ -18142,7 +18142,7 @@
         </w:tc>
         <w:tc>
           <w:tcPr>
-            <w:tcW w:w="3260" w:type="dxa"/>
+            <w:tcW w:w="3258" w:type="dxa"/>
           </w:tcPr>
           <w:p>
             <w:pPr>
@@ -18163,7 +18163,7 @@
         </w:tc>
         <w:tc>
           <w:tcPr>
-            <w:tcW w:w="1133" w:type="dxa"/>
+            <w:tcW w:w="1137" w:type="dxa"/>
           </w:tcPr>
           <w:p>
             <w:pPr>
@@ -18201,7 +18201,7 @@
         </w:tc>
         <w:tc>
           <w:tcPr>
-            <w:tcW w:w="4111" w:type="dxa"/>
+            <w:tcW w:w="4109" w:type="dxa"/>
           </w:tcPr>
           <w:p>
             <w:pPr>
@@ -18236,52 +18236,28 @@
         </w:tc>
         <w:tc>
           <w:tcPr>
-            <w:tcW w:w="3260" w:type="dxa"/>
-          </w:tcPr>
-          <w:p>
-            <w:pPr>
-              <w:spacing w:before="60" w:after="60"/>
-              <w:ind w:firstLine="0"/>
-              <w:cnfStyle w:val="000000000000" w:firstRow="0" w:lastRow="0" w:firstColumn="0" w:lastColumn="0" w:oddVBand="0" w:evenVBand="0" w:oddHBand="0" w:evenHBand="0" w:firstRowFirstColumn="0" w:firstRowLastColumn="0" w:lastRowFirstColumn="0" w:lastRowLastColumn="0"/>
-              <w:rPr>
-                <w:lang w:val="lv-LV"/>
-              </w:rPr>
-            </w:pPr>
-            <w:r>
-              <w:rPr>
-                <w:lang w:val="lv-LV"/>
-              </w:rPr>
-              <w:t xml:space="preserve">Tiek vēl uzģenerēts </w:t>
-            </w:r>
-            <w:r>
-              <w:rPr>
-                <w:lang w:val="lv-LV"/>
-              </w:rPr>
-              <w:t>trīs</w:t>
-            </w:r>
-            <w:r>
-              <w:rPr>
-                <w:lang w:val="lv-LV"/>
-              </w:rPr>
-              <w:t xml:space="preserve"> fails, kur</w:t>
-            </w:r>
-            <w:r>
-              <w:rPr>
-                <w:lang w:val="lv-LV"/>
-              </w:rPr>
-              <w:t xml:space="preserve"> katrs fails</w:t>
-            </w:r>
-            <w:r>
-              <w:rPr>
-                <w:lang w:val="lv-LV"/>
-              </w:rPr>
-              <w:t xml:space="preserve"> satur definēto klasi.</w:t>
-            </w:r>
-          </w:p>
-        </w:tc>
-        <w:tc>
-          <w:tcPr>
-            <w:tcW w:w="1133" w:type="dxa"/>
+            <w:tcW w:w="3258" w:type="dxa"/>
+          </w:tcPr>
+          <w:p>
+            <w:pPr>
+              <w:spacing w:before="60" w:after="60"/>
+              <w:ind w:firstLine="0"/>
+              <w:cnfStyle w:val="000000000000" w:firstRow="0" w:lastRow="0" w:firstColumn="0" w:lastColumn="0" w:oddVBand="0" w:evenVBand="0" w:oddHBand="0" w:evenHBand="0" w:firstRowFirstColumn="0" w:firstRowLastColumn="0" w:lastRowFirstColumn="0" w:lastRowLastColumn="0"/>
+              <w:rPr>
+                <w:lang w:val="lv-LV"/>
+              </w:rPr>
+            </w:pPr>
+            <w:r>
+              <w:rPr>
+                <w:lang w:val="lv-LV"/>
+              </w:rPr>
+              <w:t>Tiek vēl uzģenerēts trīs fails, kur katrs fails satur definēto klasi.</w:t>
+            </w:r>
+          </w:p>
+        </w:tc>
+        <w:tc>
+          <w:tcPr>
+            <w:tcW w:w="1137" w:type="dxa"/>
           </w:tcPr>
           <w:p>
             <w:pPr>
@@ -18319,7 +18295,7 @@
         </w:tc>
         <w:tc>
           <w:tcPr>
-            <w:tcW w:w="4111" w:type="dxa"/>
+            <w:tcW w:w="4109" w:type="dxa"/>
           </w:tcPr>
           <w:p>
             <w:pPr>
@@ -18348,40 +18324,28 @@
               <w:rPr>
                 <w:lang w:val="lv-LV"/>
               </w:rPr>
-              <w:t xml:space="preserve"> ar trīs klasēm</w:t>
-            </w:r>
-            <w:r>
-              <w:rPr>
-                <w:lang w:val="lv-LV"/>
-              </w:rPr>
-              <w:t>, kur trešā klase manto no otrās klases.</w:t>
-            </w:r>
-          </w:p>
-        </w:tc>
-        <w:tc>
-          <w:tcPr>
-            <w:tcW w:w="3260" w:type="dxa"/>
-          </w:tcPr>
-          <w:p>
-            <w:pPr>
-              <w:spacing w:before="60" w:after="60"/>
-              <w:ind w:firstLine="0"/>
-              <w:cnfStyle w:val="000000000000" w:firstRow="0" w:lastRow="0" w:firstColumn="0" w:lastColumn="0" w:oddVBand="0" w:evenVBand="0" w:oddHBand="0" w:evenHBand="0" w:firstRowFirstColumn="0" w:firstRowLastColumn="0" w:lastRowFirstColumn="0" w:lastRowLastColumn="0"/>
-              <w:rPr>
-                <w:lang w:val="lv-LV"/>
-              </w:rPr>
-            </w:pPr>
-            <w:r>
-              <w:rPr>
-                <w:lang w:val="lv-LV"/>
-              </w:rPr>
-              <w:t>Tiek vēl uzģenerēts trīs fails, kur katrs fails satur definēto klasi.</w:t>
-            </w:r>
-            <w:r>
-              <w:rPr>
-                <w:lang w:val="lv-LV"/>
-              </w:rPr>
-              <w:t xml:space="preserve"> Trešajai klasei virsklase ir otra klase un nevis </w:t>
+              <w:t xml:space="preserve"> ar trīs klasēm, kur trešā klase manto no otrās klases.</w:t>
+            </w:r>
+          </w:p>
+        </w:tc>
+        <w:tc>
+          <w:tcPr>
+            <w:tcW w:w="3258" w:type="dxa"/>
+          </w:tcPr>
+          <w:p>
+            <w:pPr>
+              <w:spacing w:before="60" w:after="60"/>
+              <w:ind w:firstLine="0"/>
+              <w:cnfStyle w:val="000000000000" w:firstRow="0" w:lastRow="0" w:firstColumn="0" w:lastColumn="0" w:oddVBand="0" w:evenVBand="0" w:oddHBand="0" w:evenHBand="0" w:firstRowFirstColumn="0" w:firstRowLastColumn="0" w:lastRowFirstColumn="0" w:lastRowLastColumn="0"/>
+              <w:rPr>
+                <w:lang w:val="lv-LV"/>
+              </w:rPr>
+            </w:pPr>
+            <w:r>
+              <w:rPr>
+                <w:lang w:val="lv-LV"/>
+              </w:rPr>
+              <w:t xml:space="preserve">Tiek vēl uzģenerēts trīs fails, kur katrs fails satur definēto klasi. Trešajai klasei virsklase ir otra klase un nevis </w:t>
             </w:r>
             <w:proofErr w:type="spellStart"/>
             <w:r>
@@ -18401,7 +18365,7 @@
         </w:tc>
         <w:tc>
           <w:tcPr>
-            <w:tcW w:w="1133" w:type="dxa"/>
+            <w:tcW w:w="1137" w:type="dxa"/>
           </w:tcPr>
           <w:p>
             <w:pPr>
@@ -18439,7 +18403,7 @@
         </w:tc>
         <w:tc>
           <w:tcPr>
-            <w:tcW w:w="4111" w:type="dxa"/>
+            <w:tcW w:w="4109" w:type="dxa"/>
           </w:tcPr>
           <w:p>
             <w:pPr>
@@ -18474,34 +18438,28 @@
         </w:tc>
         <w:tc>
           <w:tcPr>
-            <w:tcW w:w="3260" w:type="dxa"/>
-          </w:tcPr>
-          <w:p>
-            <w:pPr>
-              <w:spacing w:before="60" w:after="60"/>
-              <w:ind w:firstLine="0"/>
-              <w:cnfStyle w:val="000000000000" w:firstRow="0" w:lastRow="0" w:firstColumn="0" w:lastColumn="0" w:oddVBand="0" w:evenVBand="0" w:oddHBand="0" w:evenHBand="0" w:firstRowFirstColumn="0" w:firstRowLastColumn="0" w:lastRowFirstColumn="0" w:lastRowLastColumn="0"/>
-              <w:rPr>
-                <w:lang w:val="lv-LV"/>
-              </w:rPr>
-            </w:pPr>
-            <w:r>
-              <w:rPr>
-                <w:lang w:val="lv-LV"/>
-              </w:rPr>
-              <w:t>Tiek vēl uzģenerēts viens fails, kurš satur definēto klasi</w:t>
-            </w:r>
-            <w:r>
-              <w:rPr>
-                <w:lang w:val="lv-LV"/>
-              </w:rPr>
-              <w:t xml:space="preserve"> ar visiem atribūtiem.</w:t>
-            </w:r>
-          </w:p>
-        </w:tc>
-        <w:tc>
-          <w:tcPr>
-            <w:tcW w:w="1133" w:type="dxa"/>
+            <w:tcW w:w="3258" w:type="dxa"/>
+          </w:tcPr>
+          <w:p>
+            <w:pPr>
+              <w:spacing w:before="60" w:after="60"/>
+              <w:ind w:firstLine="0"/>
+              <w:cnfStyle w:val="000000000000" w:firstRow="0" w:lastRow="0" w:firstColumn="0" w:lastColumn="0" w:oddVBand="0" w:evenVBand="0" w:oddHBand="0" w:evenHBand="0" w:firstRowFirstColumn="0" w:firstRowLastColumn="0" w:lastRowFirstColumn="0" w:lastRowLastColumn="0"/>
+              <w:rPr>
+                <w:lang w:val="lv-LV"/>
+              </w:rPr>
+            </w:pPr>
+            <w:r>
+              <w:rPr>
+                <w:lang w:val="lv-LV"/>
+              </w:rPr>
+              <w:t>Tiek vēl uzģenerēts viens fails, kurš satur definēto klasi ar visiem atribūtiem.</w:t>
+            </w:r>
+          </w:p>
+        </w:tc>
+        <w:tc>
+          <w:tcPr>
+            <w:tcW w:w="1137" w:type="dxa"/>
           </w:tcPr>
           <w:p>
             <w:pPr>
@@ -18539,7 +18497,7 @@
         </w:tc>
         <w:tc>
           <w:tcPr>
-            <w:tcW w:w="4111" w:type="dxa"/>
+            <w:tcW w:w="4109" w:type="dxa"/>
           </w:tcPr>
           <w:p>
             <w:pPr>
@@ -18568,70 +18526,34 @@
               <w:rPr>
                 <w:lang w:val="lv-LV"/>
               </w:rPr>
-              <w:t xml:space="preserve"> ar vienu klasi, kurā ir pa viena</w:t>
-            </w:r>
-            <w:r>
-              <w:rPr>
-                <w:lang w:val="lv-LV"/>
-              </w:rPr>
-              <w:t>i</w:t>
-            </w:r>
-            <w:r>
-              <w:rPr>
-                <w:lang w:val="lv-LV"/>
-              </w:rPr>
-              <w:t xml:space="preserve"> </w:t>
-            </w:r>
-            <w:r>
-              <w:rPr>
-                <w:lang w:val="lv-LV"/>
-              </w:rPr>
-              <w:t xml:space="preserve">metodei </w:t>
-            </w:r>
-            <w:r>
-              <w:rPr>
-                <w:lang w:val="lv-LV"/>
-              </w:rPr>
-              <w:t>no katra datu tipa.</w:t>
-            </w:r>
-          </w:p>
-        </w:tc>
-        <w:tc>
-          <w:tcPr>
-            <w:tcW w:w="3260" w:type="dxa"/>
-          </w:tcPr>
-          <w:p>
-            <w:pPr>
-              <w:spacing w:before="60" w:after="60"/>
-              <w:ind w:firstLine="0"/>
-              <w:cnfStyle w:val="000000000000" w:firstRow="0" w:lastRow="0" w:firstColumn="0" w:lastColumn="0" w:oddVBand="0" w:evenVBand="0" w:oddHBand="0" w:evenHBand="0" w:firstRowFirstColumn="0" w:firstRowLastColumn="0" w:lastRowFirstColumn="0" w:lastRowLastColumn="0"/>
-              <w:rPr>
-                <w:lang w:val="lv-LV"/>
-              </w:rPr>
-            </w:pPr>
-            <w:r>
-              <w:rPr>
-                <w:lang w:val="lv-LV"/>
-              </w:rPr>
-              <w:t xml:space="preserve">Tiek vēl uzģenerēts viens fails, kurš satur definēto klasi ar </w:t>
-            </w:r>
-            <w:r>
-              <w:rPr>
-                <w:lang w:val="lv-LV"/>
-              </w:rPr>
-              <w:t>visām metodēm</w:t>
-            </w:r>
-            <w:r>
-              <w:rPr>
-                <w:lang w:val="lv-LV"/>
-              </w:rPr>
-              <w:t>.</w:t>
-            </w:r>
-          </w:p>
-        </w:tc>
-        <w:tc>
-          <w:tcPr>
-            <w:tcW w:w="1133" w:type="dxa"/>
+              <w:t xml:space="preserve"> ar vienu klasi, kurā ir pa vienai metodei no katra datu tipa.</w:t>
+            </w:r>
+          </w:p>
+        </w:tc>
+        <w:tc>
+          <w:tcPr>
+            <w:tcW w:w="3258" w:type="dxa"/>
+          </w:tcPr>
+          <w:p>
+            <w:pPr>
+              <w:spacing w:before="60" w:after="60"/>
+              <w:ind w:firstLine="0"/>
+              <w:cnfStyle w:val="000000000000" w:firstRow="0" w:lastRow="0" w:firstColumn="0" w:lastColumn="0" w:oddVBand="0" w:evenVBand="0" w:oddHBand="0" w:evenHBand="0" w:firstRowFirstColumn="0" w:firstRowLastColumn="0" w:lastRowFirstColumn="0" w:lastRowLastColumn="0"/>
+              <w:rPr>
+                <w:lang w:val="lv-LV"/>
+              </w:rPr>
+            </w:pPr>
+            <w:r>
+              <w:rPr>
+                <w:lang w:val="lv-LV"/>
+              </w:rPr>
+              <w:t>Tiek vēl uzģenerēts viens fails, kurš satur definēto klasi ar visām metodēm.</w:t>
+            </w:r>
+          </w:p>
+        </w:tc>
+        <w:tc>
+          <w:tcPr>
+            <w:tcW w:w="1137" w:type="dxa"/>
           </w:tcPr>
           <w:p>
             <w:pPr>
@@ -18669,7 +18591,7 @@
         </w:tc>
         <w:tc>
           <w:tcPr>
-            <w:tcW w:w="4111" w:type="dxa"/>
+            <w:tcW w:w="4109" w:type="dxa"/>
           </w:tcPr>
           <w:p>
             <w:pPr>
@@ -18690,88 +18612,28 @@
         </w:tc>
         <w:tc>
           <w:tcPr>
-            <w:tcW w:w="3260" w:type="dxa"/>
-          </w:tcPr>
-          <w:p>
-            <w:pPr>
-              <w:spacing w:before="60" w:after="60"/>
-              <w:ind w:firstLine="0"/>
-              <w:cnfStyle w:val="000000000000" w:firstRow="0" w:lastRow="0" w:firstColumn="0" w:lastColumn="0" w:oddVBand="0" w:evenVBand="0" w:oddHBand="0" w:evenHBand="0" w:firstRowFirstColumn="0" w:firstRowLastColumn="0" w:lastRowFirstColumn="0" w:lastRowLastColumn="0"/>
-              <w:rPr>
-                <w:lang w:val="lv-LV"/>
-              </w:rPr>
-            </w:pPr>
-            <w:r>
-              <w:rPr>
-                <w:lang w:val="lv-LV"/>
-              </w:rPr>
-              <w:t>Tiek vēl uzģenerēt</w:t>
-            </w:r>
-            <w:r>
-              <w:rPr>
-                <w:lang w:val="lv-LV"/>
-              </w:rPr>
-              <w:t>i</w:t>
-            </w:r>
-            <w:r>
-              <w:rPr>
-                <w:lang w:val="lv-LV"/>
-              </w:rPr>
-              <w:t xml:space="preserve"> </w:t>
-            </w:r>
-            <w:r>
-              <w:rPr>
-                <w:lang w:val="lv-LV"/>
-              </w:rPr>
-              <w:t>faili</w:t>
-            </w:r>
-            <w:r>
-              <w:rPr>
-                <w:lang w:val="lv-LV"/>
-              </w:rPr>
-              <w:t>, kur</w:t>
-            </w:r>
-            <w:r>
-              <w:rPr>
-                <w:lang w:val="lv-LV"/>
-              </w:rPr>
-              <w:t>i</w:t>
-            </w:r>
-            <w:r>
-              <w:rPr>
-                <w:lang w:val="lv-LV"/>
-              </w:rPr>
-              <w:t xml:space="preserve"> satur definēt</w:t>
-            </w:r>
-            <w:r>
-              <w:rPr>
-                <w:lang w:val="lv-LV"/>
-              </w:rPr>
-              <w:t>ās</w:t>
-            </w:r>
-            <w:r>
-              <w:rPr>
-                <w:lang w:val="lv-LV"/>
-              </w:rPr>
-              <w:t xml:space="preserve"> klas</w:t>
-            </w:r>
-            <w:r>
-              <w:rPr>
-                <w:lang w:val="lv-LV"/>
-              </w:rPr>
-              <w:t>es</w:t>
-            </w:r>
-            <w:r>
-              <w:rPr>
-                <w:lang w:val="lv-LV"/>
-              </w:rPr>
-              <w:t xml:space="preserve"> ar visiem atribūtiem.</w:t>
-            </w:r>
-          </w:p>
-        </w:tc>
-        <w:tc>
-          <w:tcPr>
-            <w:tcW w:w="1133" w:type="dxa"/>
+            <w:tcW w:w="3258" w:type="dxa"/>
+          </w:tcPr>
+          <w:p>
+            <w:pPr>
+              <w:spacing w:before="60" w:after="60"/>
+              <w:ind w:firstLine="0"/>
+              <w:cnfStyle w:val="000000000000" w:firstRow="0" w:lastRow="0" w:firstColumn="0" w:lastColumn="0" w:oddVBand="0" w:evenVBand="0" w:oddHBand="0" w:evenHBand="0" w:firstRowFirstColumn="0" w:firstRowLastColumn="0" w:lastRowFirstColumn="0" w:lastRowLastColumn="0"/>
+              <w:rPr>
+                <w:lang w:val="lv-LV"/>
+              </w:rPr>
+            </w:pPr>
+            <w:r>
+              <w:rPr>
+                <w:lang w:val="lv-LV"/>
+              </w:rPr>
+              <w:t>Tiek vēl uzģenerēti faili, kuri satur definētās klases ar visiem atribūtiem.</w:t>
+            </w:r>
+          </w:p>
+        </w:tc>
+        <w:tc>
+          <w:tcPr>
+            <w:tcW w:w="1137" w:type="dxa"/>
           </w:tcPr>
           <w:p>
             <w:pPr>
@@ -18809,121 +18671,49 @@
         </w:tc>
         <w:tc>
           <w:tcPr>
-            <w:tcW w:w="4111" w:type="dxa"/>
-          </w:tcPr>
-          <w:p>
-            <w:pPr>
-              <w:spacing w:before="60" w:after="60"/>
-              <w:ind w:firstLine="0"/>
-              <w:cnfStyle w:val="000000000000" w:firstRow="0" w:lastRow="0" w:firstColumn="0" w:lastColumn="0" w:oddVBand="0" w:evenVBand="0" w:oddHBand="0" w:evenHBand="0" w:firstRowFirstColumn="0" w:firstRowLastColumn="0" w:lastRowFirstColumn="0" w:lastRowLastColumn="0"/>
-              <w:rPr>
-                <w:lang w:val="lv-LV"/>
-              </w:rPr>
-            </w:pPr>
-            <w:r>
-              <w:rPr>
-                <w:lang w:val="lv-LV"/>
-              </w:rPr>
-              <w:t xml:space="preserve">Tiek padota virsklase un apakšklase. Virsklasē ir pāris </w:t>
-            </w:r>
-            <w:r>
-              <w:rPr>
-                <w:lang w:val="lv-LV"/>
-              </w:rPr>
-              <w:t>metodes</w:t>
-            </w:r>
-            <w:r>
-              <w:rPr>
-                <w:lang w:val="lv-LV"/>
-              </w:rPr>
-              <w:t xml:space="preserve"> ar dažādām aizsardzībām. Apakšklasē ir </w:t>
-            </w:r>
-            <w:r>
-              <w:rPr>
-                <w:lang w:val="lv-LV"/>
-              </w:rPr>
-              <w:t>tās pašas metodes</w:t>
-            </w:r>
-            <w:r>
-              <w:rPr>
-                <w:lang w:val="lv-LV"/>
-              </w:rPr>
-              <w:t xml:space="preserve"> un vēl daž</w:t>
-            </w:r>
-            <w:r>
-              <w:rPr>
-                <w:lang w:val="lv-LV"/>
-              </w:rPr>
-              <w:t>as</w:t>
-            </w:r>
-            <w:r>
-              <w:rPr>
-                <w:lang w:val="lv-LV"/>
-              </w:rPr>
-              <w:t xml:space="preserve"> </w:t>
-            </w:r>
-            <w:r>
-              <w:rPr>
-                <w:lang w:val="lv-LV"/>
-              </w:rPr>
-              <w:t>citas metodes</w:t>
-            </w:r>
-            <w:r>
-              <w:rPr>
-                <w:lang w:val="lv-LV"/>
-              </w:rPr>
-              <w:t>.</w:t>
-            </w:r>
-          </w:p>
-        </w:tc>
-        <w:tc>
-          <w:tcPr>
-            <w:tcW w:w="3260" w:type="dxa"/>
-          </w:tcPr>
-          <w:p>
-            <w:pPr>
-              <w:spacing w:before="60" w:after="60"/>
-              <w:ind w:firstLine="0"/>
-              <w:cnfStyle w:val="000000000000" w:firstRow="0" w:lastRow="0" w:firstColumn="0" w:lastColumn="0" w:oddVBand="0" w:evenVBand="0" w:oddHBand="0" w:evenHBand="0" w:firstRowFirstColumn="0" w:firstRowLastColumn="0" w:lastRowFirstColumn="0" w:lastRowLastColumn="0"/>
-              <w:rPr>
-                <w:lang w:val="lv-LV"/>
-              </w:rPr>
-            </w:pPr>
-            <w:r>
-              <w:rPr>
-                <w:lang w:val="lv-LV"/>
-              </w:rPr>
-              <w:t>Tiek vēl uzģenerēt</w:t>
-            </w:r>
-            <w:r>
-              <w:rPr>
-                <w:lang w:val="lv-LV"/>
-              </w:rPr>
-              <w:t>i</w:t>
-            </w:r>
-            <w:r>
-              <w:rPr>
-                <w:lang w:val="lv-LV"/>
-              </w:rPr>
-              <w:t xml:space="preserve"> faili, kuri satur definētās klases ar vis</w:t>
-            </w:r>
-            <w:r>
-              <w:rPr>
-                <w:lang w:val="lv-LV"/>
-              </w:rPr>
-              <w:t>ām metodēm</w:t>
-            </w:r>
-            <w:r>
-              <w:rPr>
-                <w:lang w:val="lv-LV"/>
-              </w:rPr>
-              <w:t>.</w:t>
-            </w:r>
-          </w:p>
-        </w:tc>
-        <w:tc>
-          <w:tcPr>
-            <w:tcW w:w="1133" w:type="dxa"/>
+            <w:tcW w:w="4109" w:type="dxa"/>
+          </w:tcPr>
+          <w:p>
+            <w:pPr>
+              <w:spacing w:before="60" w:after="60"/>
+              <w:ind w:firstLine="0"/>
+              <w:cnfStyle w:val="000000000000" w:firstRow="0" w:lastRow="0" w:firstColumn="0" w:lastColumn="0" w:oddVBand="0" w:evenVBand="0" w:oddHBand="0" w:evenHBand="0" w:firstRowFirstColumn="0" w:firstRowLastColumn="0" w:lastRowFirstColumn="0" w:lastRowLastColumn="0"/>
+              <w:rPr>
+                <w:lang w:val="lv-LV"/>
+              </w:rPr>
+            </w:pPr>
+            <w:r>
+              <w:rPr>
+                <w:lang w:val="lv-LV"/>
+              </w:rPr>
+              <w:t>Tiek padota virsklase un apakšklase. Virsklasē ir pāris metodes ar dažādām aizsardzībām. Apakšklasē ir tās pašas metodes un vēl dažas citas metodes.</w:t>
+            </w:r>
+          </w:p>
+        </w:tc>
+        <w:tc>
+          <w:tcPr>
+            <w:tcW w:w="3258" w:type="dxa"/>
+          </w:tcPr>
+          <w:p>
+            <w:pPr>
+              <w:spacing w:before="60" w:after="60"/>
+              <w:ind w:firstLine="0"/>
+              <w:cnfStyle w:val="000000000000" w:firstRow="0" w:lastRow="0" w:firstColumn="0" w:lastColumn="0" w:oddVBand="0" w:evenVBand="0" w:oddHBand="0" w:evenHBand="0" w:firstRowFirstColumn="0" w:firstRowLastColumn="0" w:lastRowFirstColumn="0" w:lastRowLastColumn="0"/>
+              <w:rPr>
+                <w:lang w:val="lv-LV"/>
+              </w:rPr>
+            </w:pPr>
+            <w:r>
+              <w:rPr>
+                <w:lang w:val="lv-LV"/>
+              </w:rPr>
+              <w:t>Tiek vēl uzģenerēti faili, kuri satur definētās klases ar visām metodēm.</w:t>
+            </w:r>
+          </w:p>
+        </w:tc>
+        <w:tc>
+          <w:tcPr>
+            <w:tcW w:w="1137" w:type="dxa"/>
           </w:tcPr>
           <w:p>
             <w:pPr>
@@ -18961,7 +18751,7 @@
         </w:tc>
         <w:tc>
           <w:tcPr>
-            <w:tcW w:w="4111" w:type="dxa"/>
+            <w:tcW w:w="4109" w:type="dxa"/>
           </w:tcPr>
           <w:p>
             <w:pPr>
@@ -18982,40 +18772,28 @@
         </w:tc>
         <w:tc>
           <w:tcPr>
-            <w:tcW w:w="3260" w:type="dxa"/>
-          </w:tcPr>
-          <w:p>
-            <w:pPr>
-              <w:spacing w:before="60" w:after="60"/>
-              <w:ind w:firstLine="0"/>
-              <w:cnfStyle w:val="000000000000" w:firstRow="0" w:lastRow="0" w:firstColumn="0" w:lastColumn="0" w:oddVBand="0" w:evenVBand="0" w:oddHBand="0" w:evenHBand="0" w:firstRowFirstColumn="0" w:firstRowLastColumn="0" w:lastRowFirstColumn="0" w:lastRowLastColumn="0"/>
-              <w:rPr>
-                <w:lang w:val="lv-LV"/>
-              </w:rPr>
-            </w:pPr>
-            <w:r>
-              <w:rPr>
-                <w:lang w:val="lv-LV"/>
-              </w:rPr>
-              <w:t xml:space="preserve">Tiek vēl uzģenerēti faili, kuri satur definētās klases ar visām </w:t>
-            </w:r>
-            <w:r>
-              <w:rPr>
-                <w:lang w:val="lv-LV"/>
-              </w:rPr>
-              <w:t>asociācijām</w:t>
-            </w:r>
-            <w:r>
-              <w:rPr>
-                <w:lang w:val="lv-LV"/>
-              </w:rPr>
-              <w:t>.</w:t>
-            </w:r>
-          </w:p>
-        </w:tc>
-        <w:tc>
-          <w:tcPr>
-            <w:tcW w:w="1133" w:type="dxa"/>
+            <w:tcW w:w="3258" w:type="dxa"/>
+          </w:tcPr>
+          <w:p>
+            <w:pPr>
+              <w:spacing w:before="60" w:after="60"/>
+              <w:ind w:firstLine="0"/>
+              <w:cnfStyle w:val="000000000000" w:firstRow="0" w:lastRow="0" w:firstColumn="0" w:lastColumn="0" w:oddVBand="0" w:evenVBand="0" w:oddHBand="0" w:evenHBand="0" w:firstRowFirstColumn="0" w:firstRowLastColumn="0" w:lastRowFirstColumn="0" w:lastRowLastColumn="0"/>
+              <w:rPr>
+                <w:lang w:val="lv-LV"/>
+              </w:rPr>
+            </w:pPr>
+            <w:r>
+              <w:rPr>
+                <w:lang w:val="lv-LV"/>
+              </w:rPr>
+              <w:t>Tiek vēl uzģenerēti faili, kuri satur definētās klases ar visām asociācijām.</w:t>
+            </w:r>
+          </w:p>
+        </w:tc>
+        <w:tc>
+          <w:tcPr>
+            <w:tcW w:w="1137" w:type="dxa"/>
           </w:tcPr>
           <w:p>
             <w:pPr>
@@ -19053,73 +18831,2303 @@
         </w:tc>
         <w:tc>
           <w:tcPr>
-            <w:tcW w:w="4111" w:type="dxa"/>
-          </w:tcPr>
-          <w:p>
-            <w:pPr>
-              <w:spacing w:before="60" w:after="60"/>
-              <w:ind w:firstLine="0"/>
-              <w:cnfStyle w:val="000000000000" w:firstRow="0" w:lastRow="0" w:firstColumn="0" w:lastColumn="0" w:oddVBand="0" w:evenVBand="0" w:oddHBand="0" w:evenHBand="0" w:firstRowFirstColumn="0" w:firstRowLastColumn="0" w:lastRowFirstColumn="0" w:lastRowLastColumn="0"/>
-              <w:rPr>
-                <w:lang w:val="lv-LV"/>
-              </w:rPr>
-            </w:pPr>
-            <w:r>
-              <w:rPr>
-                <w:lang w:val="lv-LV"/>
-              </w:rPr>
-              <w:t>Tiek padotas divas neatkarīgas klases</w:t>
-            </w:r>
-            <w:r>
-              <w:rPr>
-                <w:lang w:val="lv-LV"/>
-              </w:rPr>
-              <w:t>, kur vienā no tam ir atribūti un metodes, bet otra ir tukša un mato no pirmās klases,</w:t>
-            </w:r>
-            <w:r>
-              <w:rPr>
-                <w:lang w:val="lv-LV"/>
-              </w:rPr>
-              <w:t xml:space="preserve"> un vairākas asociācijas starp tam. Asociācijām ir dažādas kompozīcijas patiesumvērtības.</w:t>
-            </w:r>
-          </w:p>
-        </w:tc>
-        <w:tc>
-          <w:tcPr>
-            <w:tcW w:w="3260" w:type="dxa"/>
-          </w:tcPr>
-          <w:p>
-            <w:pPr>
-              <w:spacing w:before="60" w:after="60"/>
-              <w:ind w:firstLine="0"/>
-              <w:cnfStyle w:val="000000000000" w:firstRow="0" w:lastRow="0" w:firstColumn="0" w:lastColumn="0" w:oddVBand="0" w:evenVBand="0" w:oddHBand="0" w:evenHBand="0" w:firstRowFirstColumn="0" w:firstRowLastColumn="0" w:lastRowFirstColumn="0" w:lastRowLastColumn="0"/>
-              <w:rPr>
-                <w:lang w:val="lv-LV"/>
-              </w:rPr>
-            </w:pPr>
-            <w:r>
-              <w:rPr>
-                <w:lang w:val="lv-LV"/>
-              </w:rPr>
-              <w:t>Tiek vēl uzģenerēti faili, kuri satur definētās klases ar vis</w:t>
-            </w:r>
-            <w:r>
-              <w:rPr>
-                <w:lang w:val="lv-LV"/>
-              </w:rPr>
-              <w:t>iem atribūtiem, metodēm un</w:t>
-            </w:r>
-            <w:r>
-              <w:rPr>
-                <w:lang w:val="lv-LV"/>
-              </w:rPr>
-              <w:t xml:space="preserve"> asociācijām.</w:t>
-            </w:r>
-          </w:p>
-        </w:tc>
-        <w:tc>
-          <w:tcPr>
-            <w:tcW w:w="1133" w:type="dxa"/>
+            <w:tcW w:w="4109" w:type="dxa"/>
+          </w:tcPr>
+          <w:p>
+            <w:pPr>
+              <w:spacing w:before="60" w:after="60"/>
+              <w:ind w:firstLine="0"/>
+              <w:cnfStyle w:val="000000000000" w:firstRow="0" w:lastRow="0" w:firstColumn="0" w:lastColumn="0" w:oddVBand="0" w:evenVBand="0" w:oddHBand="0" w:evenHBand="0" w:firstRowFirstColumn="0" w:firstRowLastColumn="0" w:lastRowFirstColumn="0" w:lastRowLastColumn="0"/>
+              <w:rPr>
+                <w:lang w:val="lv-LV"/>
+              </w:rPr>
+            </w:pPr>
+            <w:r>
+              <w:rPr>
+                <w:lang w:val="lv-LV"/>
+              </w:rPr>
+              <w:t>Tiek padotas divas neatkarīgas klases, kur vienā no tam ir atribūti un metodes, bet otra ir tukša un mato no pirmās klases, un vairākas asociācijas starp tam. Asociācijām ir dažādas kompozīcijas patiesumvērtības.</w:t>
+            </w:r>
+          </w:p>
+        </w:tc>
+        <w:tc>
+          <w:tcPr>
+            <w:tcW w:w="3258" w:type="dxa"/>
+          </w:tcPr>
+          <w:p>
+            <w:pPr>
+              <w:spacing w:before="60" w:after="60"/>
+              <w:ind w:firstLine="0"/>
+              <w:cnfStyle w:val="000000000000" w:firstRow="0" w:lastRow="0" w:firstColumn="0" w:lastColumn="0" w:oddVBand="0" w:evenVBand="0" w:oddHBand="0" w:evenHBand="0" w:firstRowFirstColumn="0" w:firstRowLastColumn="0" w:lastRowFirstColumn="0" w:lastRowLastColumn="0"/>
+              <w:rPr>
+                <w:lang w:val="lv-LV"/>
+              </w:rPr>
+            </w:pPr>
+            <w:r>
+              <w:rPr>
+                <w:lang w:val="lv-LV"/>
+              </w:rPr>
+              <w:t>Tiek vēl uzģenerēti faili, kuri satur definētās klases ar visiem atribūtiem, metodēm un asociācijām.</w:t>
+            </w:r>
+          </w:p>
+        </w:tc>
+        <w:tc>
+          <w:tcPr>
+            <w:tcW w:w="1137" w:type="dxa"/>
+          </w:tcPr>
+          <w:p>
+            <w:pPr>
+              <w:spacing w:before="60" w:after="60"/>
+              <w:ind w:firstLine="0"/>
+              <w:cnfStyle w:val="000000000000" w:firstRow="0" w:lastRow="0" w:firstColumn="0" w:lastColumn="0" w:oddVBand="0" w:evenVBand="0" w:oddHBand="0" w:evenHBand="0" w:firstRowFirstColumn="0" w:firstRowLastColumn="0" w:lastRowFirstColumn="0" w:lastRowLastColumn="0"/>
+              <w:rPr>
+                <w:lang w:val="lv-LV"/>
+              </w:rPr>
+            </w:pPr>
+          </w:p>
+        </w:tc>
+      </w:tr>
+      <w:tr>
+        <w:tc>
+          <w:tcPr>
+            <w:cnfStyle w:val="001000000000" w:firstRow="0" w:lastRow="0" w:firstColumn="1" w:lastColumn="0" w:oddVBand="0" w:evenVBand="0" w:oddHBand="0" w:evenHBand="0" w:firstRowFirstColumn="0" w:firstRowLastColumn="0" w:lastRowFirstColumn="0" w:lastRowLastColumn="0"/>
+            <w:tcW w:w="562" w:type="dxa"/>
+          </w:tcPr>
+          <w:p>
+            <w:pPr>
+              <w:spacing w:before="60" w:after="60"/>
+              <w:ind w:firstLine="0"/>
+            </w:pPr>
+            <w:r>
+              <w:lastRenderedPageBreak/>
+              <w:t>11.</w:t>
+            </w:r>
+          </w:p>
+        </w:tc>
+        <w:tc>
+          <w:tcPr>
+            <w:tcW w:w="4109" w:type="dxa"/>
+          </w:tcPr>
+          <w:p>
+            <w:pPr>
+              <w:spacing w:before="60" w:after="60"/>
+              <w:ind w:firstLine="0"/>
+              <w:cnfStyle w:val="000000000000" w:firstRow="0" w:lastRow="0" w:firstColumn="0" w:lastColumn="0" w:oddVBand="0" w:evenVBand="0" w:oddHBand="0" w:evenHBand="0" w:firstRowFirstColumn="0" w:firstRowLastColumn="0" w:lastRowFirstColumn="0" w:lastRowLastColumn="0"/>
+              <w:rPr>
+                <w:lang w:val="lv-LV"/>
+              </w:rPr>
+            </w:pPr>
+            <w:r>
+              <w:rPr>
+                <w:lang w:val="lv-LV"/>
+              </w:rPr>
+              <w:t xml:space="preserve">Tiek padota virsklase un apakšklase, kā arī divas asociācijas. Viena asociācija ir tikai starp </w:t>
+            </w:r>
+            <w:proofErr w:type="spellStart"/>
+            <w:r>
+              <w:rPr>
+                <w:lang w:val="lv-LV"/>
+              </w:rPr>
+              <w:t>virsklasi</w:t>
+            </w:r>
+            <w:proofErr w:type="spellEnd"/>
+            <w:r>
+              <w:rPr>
+                <w:lang w:val="lv-LV"/>
+              </w:rPr>
+              <w:t xml:space="preserve"> un otra ir starp </w:t>
+            </w:r>
+            <w:proofErr w:type="spellStart"/>
+            <w:r>
+              <w:rPr>
+                <w:lang w:val="lv-LV"/>
+              </w:rPr>
+              <w:t>virsklasi</w:t>
+            </w:r>
+            <w:proofErr w:type="spellEnd"/>
+            <w:r>
+              <w:rPr>
+                <w:lang w:val="lv-LV"/>
+              </w:rPr>
+              <w:t xml:space="preserve"> un apakšklasi.</w:t>
+            </w:r>
+          </w:p>
+        </w:tc>
+        <w:tc>
+          <w:tcPr>
+            <w:tcW w:w="3258" w:type="dxa"/>
+          </w:tcPr>
+          <w:p>
+            <w:pPr>
+              <w:spacing w:before="60" w:after="60"/>
+              <w:ind w:firstLine="0"/>
+              <w:cnfStyle w:val="000000000000" w:firstRow="0" w:lastRow="0" w:firstColumn="0" w:lastColumn="0" w:oddVBand="0" w:evenVBand="0" w:oddHBand="0" w:evenHBand="0" w:firstRowFirstColumn="0" w:firstRowLastColumn="0" w:lastRowFirstColumn="0" w:lastRowLastColumn="0"/>
+              <w:rPr>
+                <w:lang w:val="lv-LV"/>
+              </w:rPr>
+            </w:pPr>
+            <w:r>
+              <w:rPr>
+                <w:lang w:val="lv-LV"/>
+              </w:rPr>
+              <w:t>Tiek vēl uzģenerēti faili, kuri satur definētās klases ar visām asociācijām.</w:t>
+            </w:r>
+          </w:p>
+        </w:tc>
+        <w:tc>
+          <w:tcPr>
+            <w:tcW w:w="1137" w:type="dxa"/>
+          </w:tcPr>
+          <w:p>
+            <w:pPr>
+              <w:spacing w:before="60" w:after="60"/>
+              <w:ind w:firstLine="0"/>
+              <w:cnfStyle w:val="000000000000" w:firstRow="0" w:lastRow="0" w:firstColumn="0" w:lastColumn="0" w:oddVBand="0" w:evenVBand="0" w:oddHBand="0" w:evenHBand="0" w:firstRowFirstColumn="0" w:firstRowLastColumn="0" w:lastRowFirstColumn="0" w:lastRowLastColumn="0"/>
+              <w:rPr>
+                <w:lang w:val="lv-LV"/>
+              </w:rPr>
+            </w:pPr>
+          </w:p>
+        </w:tc>
+      </w:tr>
+    </w:tbl>
+    <w:p>
+      <w:pPr>
+        <w:pStyle w:val="Virsraksts3"/>
+        <w:rPr>
+          <w:lang w:val="lv-LV"/>
+        </w:rPr>
+      </w:pPr>
+      <w:r>
+        <w:rPr>
+          <w:lang w:val="lv-LV"/>
+        </w:rPr>
+        <w:t>4</w:t>
+      </w:r>
+      <w:r>
+        <w:rPr>
+          <w:lang w:val="lv-LV"/>
+        </w:rPr>
+        <w:t>.</w:t>
+      </w:r>
+      <w:r>
+        <w:rPr>
+          <w:lang w:val="lv-LV"/>
+        </w:rPr>
+        <w:t>2</w:t>
+      </w:r>
+      <w:r>
+        <w:rPr>
+          <w:lang w:val="lv-LV"/>
+        </w:rPr>
+        <w:t>.</w:t>
+      </w:r>
+      <w:r>
+        <w:rPr>
+          <w:lang w:val="lv-LV"/>
+        </w:rPr>
+        <w:t>4</w:t>
+      </w:r>
+      <w:r>
+        <w:rPr>
+          <w:lang w:val="lv-LV"/>
+        </w:rPr>
+        <w:t xml:space="preserve"> </w:t>
+      </w:r>
+      <w:proofErr w:type="spellStart"/>
+      <w:r>
+        <w:rPr>
+          <w:lang w:val="lv-LV"/>
+        </w:rPr>
+        <w:t>WebMemory</w:t>
+      </w:r>
+      <w:proofErr w:type="spellEnd"/>
+      <w:r>
+        <w:rPr>
+          <w:lang w:val="lv-LV"/>
+        </w:rPr>
+        <w:t xml:space="preserve"> </w:t>
+      </w:r>
+      <w:r>
+        <w:rPr>
+          <w:lang w:val="lv-LV"/>
+        </w:rPr>
+        <w:t>testēšana</w:t>
+      </w:r>
+    </w:p>
+    <w:p>
+      <w:pPr>
+        <w:rPr>
+          <w:lang w:val="lv-LV"/>
+        </w:rPr>
+      </w:pPr>
+      <w:r>
+        <w:rPr>
+          <w:lang w:val="lv-LV"/>
+        </w:rPr>
+        <w:t xml:space="preserve">Šajā testēšanas nodaļā testēsim </w:t>
+      </w:r>
+      <w:r>
+        <w:rPr>
+          <w:lang w:val="lv-LV"/>
+        </w:rPr>
+        <w:t xml:space="preserve">pašu </w:t>
+      </w:r>
+      <w:proofErr w:type="spellStart"/>
+      <w:r>
+        <w:rPr>
+          <w:lang w:val="lv-LV"/>
+        </w:rPr>
+        <w:t>starpkodu</w:t>
+      </w:r>
+      <w:proofErr w:type="spellEnd"/>
+      <w:r>
+        <w:rPr>
+          <w:lang w:val="lv-LV"/>
+        </w:rPr>
+        <w:t xml:space="preserve">. Tiks testēts viss, izņemot metodes. Šajā testēšanā tiek izmantots </w:t>
+      </w:r>
+      <w:proofErr w:type="spellStart"/>
+      <w:r>
+        <w:rPr>
+          <w:lang w:val="lv-LV"/>
+        </w:rPr>
+        <w:t>starpkods</w:t>
+      </w:r>
+      <w:proofErr w:type="spellEnd"/>
+      <w:r>
+        <w:rPr>
+          <w:lang w:val="lv-LV"/>
+        </w:rPr>
+        <w:t>, kurš ir uzģenerēts no šāda starpkoda.</w:t>
+      </w:r>
+    </w:p>
+    <w:p>
+      <w:pPr>
+        <w:pBdr>
+          <w:top w:val="single" w:sz="4" w:space="1" w:color="auto"/>
+          <w:left w:val="single" w:sz="4" w:space="4" w:color="auto"/>
+          <w:bottom w:val="single" w:sz="4" w:space="1" w:color="auto"/>
+          <w:right w:val="single" w:sz="4" w:space="4" w:color="auto"/>
+        </w:pBdr>
+        <w:spacing w:before="0" w:after="0"/>
+        <w:ind w:firstLine="567"/>
+        <w:rPr>
+          <w:rFonts w:ascii="Consolas" w:hAnsi="Consolas"/>
+          <w:lang w:val="lv-LV"/>
+        </w:rPr>
+      </w:pPr>
+      <w:proofErr w:type="spellStart"/>
+      <w:r>
+        <w:rPr>
+          <w:rFonts w:ascii="Consolas" w:hAnsi="Consolas"/>
+          <w:lang w:val="lv-LV"/>
+        </w:rPr>
+        <w:t>class</w:t>
+      </w:r>
+      <w:proofErr w:type="spellEnd"/>
+      <w:r>
+        <w:rPr>
+          <w:rFonts w:ascii="Consolas" w:hAnsi="Consolas"/>
+          <w:lang w:val="lv-LV"/>
+        </w:rPr>
+        <w:t xml:space="preserve"> _class1 </w:t>
+      </w:r>
+    </w:p>
+    <w:p>
+      <w:pPr>
+        <w:pBdr>
+          <w:top w:val="single" w:sz="4" w:space="1" w:color="auto"/>
+          <w:left w:val="single" w:sz="4" w:space="4" w:color="auto"/>
+          <w:bottom w:val="single" w:sz="4" w:space="1" w:color="auto"/>
+          <w:right w:val="single" w:sz="4" w:space="4" w:color="auto"/>
+        </w:pBdr>
+        <w:spacing w:before="0" w:after="0"/>
+        <w:ind w:firstLine="567"/>
+        <w:rPr>
+          <w:rFonts w:ascii="Consolas" w:hAnsi="Consolas"/>
+          <w:lang w:val="lv-LV"/>
+        </w:rPr>
+      </w:pPr>
+      <w:r>
+        <w:rPr>
+          <w:rFonts w:ascii="Consolas" w:hAnsi="Consolas"/>
+          <w:lang w:val="lv-LV"/>
+        </w:rPr>
+        <w:t>{</w:t>
+      </w:r>
+    </w:p>
+    <w:p>
+      <w:pPr>
+        <w:pBdr>
+          <w:top w:val="single" w:sz="4" w:space="1" w:color="auto"/>
+          <w:left w:val="single" w:sz="4" w:space="4" w:color="auto"/>
+          <w:bottom w:val="single" w:sz="4" w:space="1" w:color="auto"/>
+          <w:right w:val="single" w:sz="4" w:space="4" w:color="auto"/>
+        </w:pBdr>
+        <w:spacing w:before="0" w:after="0"/>
+        <w:ind w:firstLine="567"/>
+        <w:rPr>
+          <w:rFonts w:ascii="Consolas" w:hAnsi="Consolas"/>
+          <w:lang w:val="lv-LV"/>
+        </w:rPr>
+      </w:pPr>
+      <w:r>
+        <w:rPr>
+          <w:rFonts w:ascii="Consolas" w:hAnsi="Consolas"/>
+          <w:lang w:val="lv-LV"/>
+        </w:rPr>
+        <w:tab/>
+      </w:r>
+      <w:proofErr w:type="spellStart"/>
+      <w:r>
+        <w:rPr>
+          <w:rFonts w:ascii="Consolas" w:hAnsi="Consolas"/>
+          <w:lang w:val="lv-LV"/>
+        </w:rPr>
+        <w:t>private</w:t>
+      </w:r>
+      <w:proofErr w:type="spellEnd"/>
+      <w:r>
+        <w:rPr>
+          <w:rFonts w:ascii="Consolas" w:hAnsi="Consolas"/>
+          <w:lang w:val="lv-LV"/>
+        </w:rPr>
+        <w:t xml:space="preserve"> </w:t>
+      </w:r>
+      <w:proofErr w:type="spellStart"/>
+      <w:r>
+        <w:rPr>
+          <w:rFonts w:ascii="Consolas" w:hAnsi="Consolas"/>
+          <w:lang w:val="lv-LV"/>
+        </w:rPr>
+        <w:t>Integer</w:t>
+      </w:r>
+      <w:proofErr w:type="spellEnd"/>
+      <w:r>
+        <w:rPr>
+          <w:rFonts w:ascii="Consolas" w:hAnsi="Consolas"/>
+          <w:lang w:val="lv-LV"/>
+        </w:rPr>
+        <w:t xml:space="preserve"> _</w:t>
+      </w:r>
+      <w:proofErr w:type="spellStart"/>
+      <w:r>
+        <w:rPr>
+          <w:rFonts w:ascii="Consolas" w:hAnsi="Consolas"/>
+          <w:lang w:val="lv-LV"/>
+        </w:rPr>
+        <w:t>int</w:t>
+      </w:r>
+      <w:proofErr w:type="spellEnd"/>
+      <w:r>
+        <w:rPr>
+          <w:rFonts w:ascii="Consolas" w:hAnsi="Consolas"/>
+          <w:lang w:val="lv-LV"/>
+        </w:rPr>
+        <w:t>;</w:t>
+      </w:r>
+    </w:p>
+    <w:p>
+      <w:pPr>
+        <w:pBdr>
+          <w:top w:val="single" w:sz="4" w:space="1" w:color="auto"/>
+          <w:left w:val="single" w:sz="4" w:space="4" w:color="auto"/>
+          <w:bottom w:val="single" w:sz="4" w:space="1" w:color="auto"/>
+          <w:right w:val="single" w:sz="4" w:space="4" w:color="auto"/>
+        </w:pBdr>
+        <w:spacing w:before="0" w:after="0"/>
+        <w:ind w:firstLine="567"/>
+        <w:rPr>
+          <w:rFonts w:ascii="Consolas" w:hAnsi="Consolas"/>
+          <w:lang w:val="lv-LV"/>
+        </w:rPr>
+      </w:pPr>
+      <w:r>
+        <w:rPr>
+          <w:rFonts w:ascii="Consolas" w:hAnsi="Consolas"/>
+          <w:lang w:val="lv-LV"/>
+        </w:rPr>
+        <w:tab/>
+      </w:r>
+      <w:proofErr w:type="spellStart"/>
+      <w:r>
+        <w:rPr>
+          <w:rFonts w:ascii="Consolas" w:hAnsi="Consolas"/>
+          <w:lang w:val="lv-LV"/>
+        </w:rPr>
+        <w:t>public</w:t>
+      </w:r>
+      <w:proofErr w:type="spellEnd"/>
+      <w:r>
+        <w:rPr>
+          <w:rFonts w:ascii="Consolas" w:hAnsi="Consolas"/>
+          <w:lang w:val="lv-LV"/>
+        </w:rPr>
+        <w:t xml:space="preserve"> </w:t>
+      </w:r>
+      <w:proofErr w:type="spellStart"/>
+      <w:r>
+        <w:rPr>
+          <w:rFonts w:ascii="Consolas" w:hAnsi="Consolas"/>
+          <w:lang w:val="lv-LV"/>
+        </w:rPr>
+        <w:t>String</w:t>
+      </w:r>
+      <w:proofErr w:type="spellEnd"/>
+      <w:r>
+        <w:rPr>
+          <w:rFonts w:ascii="Consolas" w:hAnsi="Consolas"/>
+          <w:lang w:val="lv-LV"/>
+        </w:rPr>
+        <w:t xml:space="preserve"> _</w:t>
+      </w:r>
+      <w:proofErr w:type="spellStart"/>
+      <w:r>
+        <w:rPr>
+          <w:rFonts w:ascii="Consolas" w:hAnsi="Consolas"/>
+          <w:lang w:val="lv-LV"/>
+        </w:rPr>
+        <w:t>str</w:t>
+      </w:r>
+      <w:proofErr w:type="spellEnd"/>
+      <w:r>
+        <w:rPr>
+          <w:rFonts w:ascii="Consolas" w:hAnsi="Consolas"/>
+          <w:lang w:val="lv-LV"/>
+        </w:rPr>
+        <w:t>;</w:t>
+      </w:r>
+    </w:p>
+    <w:p>
+      <w:pPr>
+        <w:pBdr>
+          <w:top w:val="single" w:sz="4" w:space="1" w:color="auto"/>
+          <w:left w:val="single" w:sz="4" w:space="4" w:color="auto"/>
+          <w:bottom w:val="single" w:sz="4" w:space="1" w:color="auto"/>
+          <w:right w:val="single" w:sz="4" w:space="4" w:color="auto"/>
+        </w:pBdr>
+        <w:spacing w:before="0" w:after="0"/>
+        <w:ind w:firstLine="567"/>
+        <w:rPr>
+          <w:rFonts w:ascii="Consolas" w:hAnsi="Consolas"/>
+          <w:lang w:val="lv-LV"/>
+        </w:rPr>
+      </w:pPr>
+      <w:r>
+        <w:rPr>
+          <w:rFonts w:ascii="Consolas" w:hAnsi="Consolas"/>
+          <w:lang w:val="lv-LV"/>
+        </w:rPr>
+        <w:t>}</w:t>
+      </w:r>
+    </w:p>
+    <w:p>
+      <w:pPr>
+        <w:pBdr>
+          <w:top w:val="single" w:sz="4" w:space="1" w:color="auto"/>
+          <w:left w:val="single" w:sz="4" w:space="4" w:color="auto"/>
+          <w:bottom w:val="single" w:sz="4" w:space="1" w:color="auto"/>
+          <w:right w:val="single" w:sz="4" w:space="4" w:color="auto"/>
+        </w:pBdr>
+        <w:spacing w:before="0" w:after="0"/>
+        <w:ind w:firstLine="567"/>
+        <w:rPr>
+          <w:rFonts w:ascii="Consolas" w:hAnsi="Consolas"/>
+          <w:lang w:val="lv-LV"/>
+        </w:rPr>
+      </w:pPr>
+      <w:proofErr w:type="spellStart"/>
+      <w:r>
+        <w:rPr>
+          <w:rFonts w:ascii="Consolas" w:hAnsi="Consolas"/>
+          <w:lang w:val="lv-LV"/>
+        </w:rPr>
+        <w:t>class</w:t>
+      </w:r>
+      <w:proofErr w:type="spellEnd"/>
+      <w:r>
+        <w:rPr>
+          <w:rFonts w:ascii="Consolas" w:hAnsi="Consolas"/>
+          <w:lang w:val="lv-LV"/>
+        </w:rPr>
+        <w:t xml:space="preserve"> _class2 : _class1 </w:t>
+      </w:r>
+    </w:p>
+    <w:p>
+      <w:pPr>
+        <w:pBdr>
+          <w:top w:val="single" w:sz="4" w:space="1" w:color="auto"/>
+          <w:left w:val="single" w:sz="4" w:space="4" w:color="auto"/>
+          <w:bottom w:val="single" w:sz="4" w:space="1" w:color="auto"/>
+          <w:right w:val="single" w:sz="4" w:space="4" w:color="auto"/>
+        </w:pBdr>
+        <w:spacing w:before="0" w:after="0"/>
+        <w:ind w:firstLine="567"/>
+        <w:rPr>
+          <w:rFonts w:ascii="Consolas" w:hAnsi="Consolas"/>
+          <w:lang w:val="lv-LV"/>
+        </w:rPr>
+      </w:pPr>
+      <w:r>
+        <w:rPr>
+          <w:rFonts w:ascii="Consolas" w:hAnsi="Consolas"/>
+          <w:lang w:val="lv-LV"/>
+        </w:rPr>
+        <w:t>{</w:t>
+      </w:r>
+    </w:p>
+    <w:p>
+      <w:pPr>
+        <w:pBdr>
+          <w:top w:val="single" w:sz="4" w:space="1" w:color="auto"/>
+          <w:left w:val="single" w:sz="4" w:space="4" w:color="auto"/>
+          <w:bottom w:val="single" w:sz="4" w:space="1" w:color="auto"/>
+          <w:right w:val="single" w:sz="4" w:space="4" w:color="auto"/>
+        </w:pBdr>
+        <w:spacing w:before="0" w:after="0"/>
+        <w:ind w:firstLine="567"/>
+        <w:rPr>
+          <w:rFonts w:ascii="Consolas" w:hAnsi="Consolas"/>
+          <w:lang w:val="lv-LV"/>
+        </w:rPr>
+      </w:pPr>
+      <w:r>
+        <w:rPr>
+          <w:rFonts w:ascii="Consolas" w:hAnsi="Consolas"/>
+          <w:lang w:val="lv-LV"/>
+        </w:rPr>
+        <w:tab/>
+      </w:r>
+      <w:proofErr w:type="spellStart"/>
+      <w:r>
+        <w:rPr>
+          <w:rFonts w:ascii="Consolas" w:hAnsi="Consolas"/>
+          <w:lang w:val="lv-LV"/>
+        </w:rPr>
+        <w:t>public</w:t>
+      </w:r>
+      <w:proofErr w:type="spellEnd"/>
+      <w:r>
+        <w:rPr>
+          <w:rFonts w:ascii="Consolas" w:hAnsi="Consolas"/>
+          <w:lang w:val="lv-LV"/>
+        </w:rPr>
+        <w:t xml:space="preserve"> </w:t>
+      </w:r>
+      <w:proofErr w:type="spellStart"/>
+      <w:r>
+        <w:rPr>
+          <w:rFonts w:ascii="Consolas" w:hAnsi="Consolas"/>
+          <w:lang w:val="lv-LV"/>
+        </w:rPr>
+        <w:t>Integer</w:t>
+      </w:r>
+      <w:proofErr w:type="spellEnd"/>
+      <w:r>
+        <w:rPr>
+          <w:rFonts w:ascii="Consolas" w:hAnsi="Consolas"/>
+          <w:lang w:val="lv-LV"/>
+        </w:rPr>
+        <w:t xml:space="preserve"> _</w:t>
+      </w:r>
+      <w:proofErr w:type="spellStart"/>
+      <w:r>
+        <w:rPr>
+          <w:rFonts w:ascii="Consolas" w:hAnsi="Consolas"/>
+          <w:lang w:val="lv-LV"/>
+        </w:rPr>
+        <w:t>int</w:t>
+      </w:r>
+      <w:proofErr w:type="spellEnd"/>
+      <w:r>
+        <w:rPr>
+          <w:rFonts w:ascii="Consolas" w:hAnsi="Consolas"/>
+          <w:lang w:val="lv-LV"/>
+        </w:rPr>
+        <w:t>;</w:t>
+      </w:r>
+    </w:p>
+    <w:p>
+      <w:pPr>
+        <w:pBdr>
+          <w:top w:val="single" w:sz="4" w:space="1" w:color="auto"/>
+          <w:left w:val="single" w:sz="4" w:space="4" w:color="auto"/>
+          <w:bottom w:val="single" w:sz="4" w:space="1" w:color="auto"/>
+          <w:right w:val="single" w:sz="4" w:space="4" w:color="auto"/>
+        </w:pBdr>
+        <w:spacing w:before="0" w:after="0"/>
+        <w:ind w:firstLine="567"/>
+        <w:rPr>
+          <w:rFonts w:ascii="Consolas" w:hAnsi="Consolas"/>
+          <w:lang w:val="lv-LV"/>
+        </w:rPr>
+      </w:pPr>
+      <w:r>
+        <w:rPr>
+          <w:rFonts w:ascii="Consolas" w:hAnsi="Consolas"/>
+          <w:lang w:val="lv-LV"/>
+        </w:rPr>
+        <w:tab/>
+      </w:r>
+      <w:proofErr w:type="spellStart"/>
+      <w:r>
+        <w:rPr>
+          <w:rFonts w:ascii="Consolas" w:hAnsi="Consolas"/>
+          <w:lang w:val="lv-LV"/>
+        </w:rPr>
+        <w:t>public</w:t>
+      </w:r>
+      <w:proofErr w:type="spellEnd"/>
+      <w:r>
+        <w:rPr>
+          <w:rFonts w:ascii="Consolas" w:hAnsi="Consolas"/>
+          <w:lang w:val="lv-LV"/>
+        </w:rPr>
+        <w:t xml:space="preserve"> </w:t>
+      </w:r>
+      <w:proofErr w:type="spellStart"/>
+      <w:r>
+        <w:rPr>
+          <w:rFonts w:ascii="Consolas" w:hAnsi="Consolas"/>
+          <w:lang w:val="lv-LV"/>
+        </w:rPr>
+        <w:t>Boolean</w:t>
+      </w:r>
+      <w:proofErr w:type="spellEnd"/>
+      <w:r>
+        <w:rPr>
+          <w:rFonts w:ascii="Consolas" w:hAnsi="Consolas"/>
+          <w:lang w:val="lv-LV"/>
+        </w:rPr>
+        <w:t xml:space="preserve"> _</w:t>
+      </w:r>
+      <w:proofErr w:type="spellStart"/>
+      <w:r>
+        <w:rPr>
+          <w:rFonts w:ascii="Consolas" w:hAnsi="Consolas"/>
+          <w:lang w:val="lv-LV"/>
+        </w:rPr>
+        <w:t>bool</w:t>
+      </w:r>
+      <w:proofErr w:type="spellEnd"/>
+      <w:r>
+        <w:rPr>
+          <w:rFonts w:ascii="Consolas" w:hAnsi="Consolas"/>
+          <w:lang w:val="lv-LV"/>
+        </w:rPr>
+        <w:t>;</w:t>
+      </w:r>
+    </w:p>
+    <w:p>
+      <w:pPr>
+        <w:pBdr>
+          <w:top w:val="single" w:sz="4" w:space="1" w:color="auto"/>
+          <w:left w:val="single" w:sz="4" w:space="4" w:color="auto"/>
+          <w:bottom w:val="single" w:sz="4" w:space="1" w:color="auto"/>
+          <w:right w:val="single" w:sz="4" w:space="4" w:color="auto"/>
+        </w:pBdr>
+        <w:spacing w:before="0" w:after="0"/>
+        <w:ind w:firstLine="567"/>
+        <w:rPr>
+          <w:rFonts w:ascii="Consolas" w:hAnsi="Consolas"/>
+          <w:lang w:val="lv-LV"/>
+        </w:rPr>
+      </w:pPr>
+      <w:r>
+        <w:rPr>
+          <w:rFonts w:ascii="Consolas" w:hAnsi="Consolas"/>
+          <w:lang w:val="lv-LV"/>
+        </w:rPr>
+        <w:t>}</w:t>
+      </w:r>
+    </w:p>
+    <w:p>
+      <w:pPr>
+        <w:pBdr>
+          <w:top w:val="single" w:sz="4" w:space="1" w:color="auto"/>
+          <w:left w:val="single" w:sz="4" w:space="4" w:color="auto"/>
+          <w:bottom w:val="single" w:sz="4" w:space="1" w:color="auto"/>
+          <w:right w:val="single" w:sz="4" w:space="4" w:color="auto"/>
+        </w:pBdr>
+        <w:spacing w:before="0" w:after="0"/>
+        <w:ind w:firstLine="567"/>
+        <w:rPr>
+          <w:rFonts w:ascii="Consolas" w:hAnsi="Consolas"/>
+          <w:lang w:val="lv-LV"/>
+        </w:rPr>
+      </w:pPr>
+      <w:proofErr w:type="spellStart"/>
+      <w:r>
+        <w:rPr>
+          <w:rFonts w:ascii="Consolas" w:hAnsi="Consolas"/>
+          <w:lang w:val="lv-LV"/>
+        </w:rPr>
+        <w:t>class</w:t>
+      </w:r>
+      <w:proofErr w:type="spellEnd"/>
+      <w:r>
+        <w:rPr>
+          <w:rFonts w:ascii="Consolas" w:hAnsi="Consolas"/>
+          <w:lang w:val="lv-LV"/>
+        </w:rPr>
+        <w:t xml:space="preserve"> _class3 : _class1 {}</w:t>
+      </w:r>
+    </w:p>
+    <w:p>
+      <w:pPr>
+        <w:pBdr>
+          <w:top w:val="single" w:sz="4" w:space="1" w:color="auto"/>
+          <w:left w:val="single" w:sz="4" w:space="4" w:color="auto"/>
+          <w:bottom w:val="single" w:sz="4" w:space="1" w:color="auto"/>
+          <w:right w:val="single" w:sz="4" w:space="4" w:color="auto"/>
+        </w:pBdr>
+        <w:spacing w:before="0" w:after="0"/>
+        <w:ind w:firstLine="567"/>
+        <w:rPr>
+          <w:rFonts w:ascii="Consolas" w:hAnsi="Consolas"/>
+          <w:lang w:val="lv-LV"/>
+        </w:rPr>
+      </w:pPr>
+    </w:p>
+    <w:p>
+      <w:pPr>
+        <w:pBdr>
+          <w:top w:val="single" w:sz="4" w:space="1" w:color="auto"/>
+          <w:left w:val="single" w:sz="4" w:space="4" w:color="auto"/>
+          <w:bottom w:val="single" w:sz="4" w:space="1" w:color="auto"/>
+          <w:right w:val="single" w:sz="4" w:space="4" w:color="auto"/>
+        </w:pBdr>
+        <w:spacing w:before="0" w:after="0"/>
+        <w:ind w:firstLine="567"/>
+        <w:rPr>
+          <w:rFonts w:ascii="Consolas" w:hAnsi="Consolas"/>
+          <w:lang w:val="lv-LV"/>
+        </w:rPr>
+      </w:pPr>
+      <w:proofErr w:type="spellStart"/>
+      <w:r>
+        <w:rPr>
+          <w:rFonts w:ascii="Consolas" w:hAnsi="Consolas"/>
+          <w:lang w:val="lv-LV"/>
+        </w:rPr>
+        <w:t>class</w:t>
+      </w:r>
+      <w:proofErr w:type="spellEnd"/>
+      <w:r>
+        <w:rPr>
+          <w:rFonts w:ascii="Consolas" w:hAnsi="Consolas"/>
+          <w:lang w:val="lv-LV"/>
+        </w:rPr>
+        <w:t xml:space="preserve"> _class4 : _class2 </w:t>
+      </w:r>
+    </w:p>
+    <w:p>
+      <w:pPr>
+        <w:pBdr>
+          <w:top w:val="single" w:sz="4" w:space="1" w:color="auto"/>
+          <w:left w:val="single" w:sz="4" w:space="4" w:color="auto"/>
+          <w:bottom w:val="single" w:sz="4" w:space="1" w:color="auto"/>
+          <w:right w:val="single" w:sz="4" w:space="4" w:color="auto"/>
+        </w:pBdr>
+        <w:spacing w:before="0" w:after="0"/>
+        <w:ind w:firstLine="567"/>
+        <w:rPr>
+          <w:rFonts w:ascii="Consolas" w:hAnsi="Consolas"/>
+          <w:lang w:val="lv-LV"/>
+        </w:rPr>
+      </w:pPr>
+      <w:r>
+        <w:rPr>
+          <w:rFonts w:ascii="Consolas" w:hAnsi="Consolas"/>
+          <w:lang w:val="lv-LV"/>
+        </w:rPr>
+        <w:t>{</w:t>
+      </w:r>
+    </w:p>
+    <w:p>
+      <w:pPr>
+        <w:pBdr>
+          <w:top w:val="single" w:sz="4" w:space="1" w:color="auto"/>
+          <w:left w:val="single" w:sz="4" w:space="4" w:color="auto"/>
+          <w:bottom w:val="single" w:sz="4" w:space="1" w:color="auto"/>
+          <w:right w:val="single" w:sz="4" w:space="4" w:color="auto"/>
+        </w:pBdr>
+        <w:spacing w:before="0" w:after="0"/>
+        <w:ind w:firstLine="567"/>
+        <w:rPr>
+          <w:rFonts w:ascii="Consolas" w:hAnsi="Consolas"/>
+          <w:lang w:val="lv-LV"/>
+        </w:rPr>
+      </w:pPr>
+      <w:r>
+        <w:rPr>
+          <w:rFonts w:ascii="Consolas" w:hAnsi="Consolas"/>
+          <w:lang w:val="lv-LV"/>
+        </w:rPr>
+        <w:tab/>
+      </w:r>
+      <w:proofErr w:type="spellStart"/>
+      <w:r>
+        <w:rPr>
+          <w:rFonts w:ascii="Consolas" w:hAnsi="Consolas"/>
+          <w:lang w:val="lv-LV"/>
+        </w:rPr>
+        <w:t>public</w:t>
+      </w:r>
+      <w:proofErr w:type="spellEnd"/>
+      <w:r>
+        <w:rPr>
+          <w:rFonts w:ascii="Consolas" w:hAnsi="Consolas"/>
+          <w:lang w:val="lv-LV"/>
+        </w:rPr>
+        <w:t xml:space="preserve"> </w:t>
+      </w:r>
+      <w:proofErr w:type="spellStart"/>
+      <w:r>
+        <w:rPr>
+          <w:rFonts w:ascii="Consolas" w:hAnsi="Consolas"/>
+          <w:lang w:val="lv-LV"/>
+        </w:rPr>
+        <w:t>Real</w:t>
+      </w:r>
+      <w:proofErr w:type="spellEnd"/>
+      <w:r>
+        <w:rPr>
+          <w:rFonts w:ascii="Consolas" w:hAnsi="Consolas"/>
+          <w:lang w:val="lv-LV"/>
+        </w:rPr>
+        <w:t xml:space="preserve"> _</w:t>
+      </w:r>
+      <w:proofErr w:type="spellStart"/>
+      <w:r>
+        <w:rPr>
+          <w:rFonts w:ascii="Consolas" w:hAnsi="Consolas"/>
+          <w:lang w:val="lv-LV"/>
+        </w:rPr>
+        <w:t>real</w:t>
+      </w:r>
+      <w:proofErr w:type="spellEnd"/>
+      <w:r>
+        <w:rPr>
+          <w:rFonts w:ascii="Consolas" w:hAnsi="Consolas"/>
+          <w:lang w:val="lv-LV"/>
+        </w:rPr>
+        <w:t>;</w:t>
+      </w:r>
+    </w:p>
+    <w:p>
+      <w:pPr>
+        <w:pBdr>
+          <w:top w:val="single" w:sz="4" w:space="1" w:color="auto"/>
+          <w:left w:val="single" w:sz="4" w:space="4" w:color="auto"/>
+          <w:bottom w:val="single" w:sz="4" w:space="1" w:color="auto"/>
+          <w:right w:val="single" w:sz="4" w:space="4" w:color="auto"/>
+        </w:pBdr>
+        <w:spacing w:before="0" w:after="0"/>
+        <w:ind w:firstLine="567"/>
+        <w:rPr>
+          <w:rFonts w:ascii="Consolas" w:hAnsi="Consolas"/>
+          <w:lang w:val="lv-LV"/>
+        </w:rPr>
+      </w:pPr>
+      <w:r>
+        <w:rPr>
+          <w:rFonts w:ascii="Consolas" w:hAnsi="Consolas"/>
+          <w:lang w:val="lv-LV"/>
+        </w:rPr>
+        <w:t>}</w:t>
+      </w:r>
+    </w:p>
+    <w:p>
+      <w:pPr>
+        <w:pBdr>
+          <w:top w:val="single" w:sz="4" w:space="1" w:color="auto"/>
+          <w:left w:val="single" w:sz="4" w:space="4" w:color="auto"/>
+          <w:bottom w:val="single" w:sz="4" w:space="1" w:color="auto"/>
+          <w:right w:val="single" w:sz="4" w:space="4" w:color="auto"/>
+        </w:pBdr>
+        <w:spacing w:before="0" w:after="0"/>
+        <w:ind w:firstLine="567"/>
+        <w:rPr>
+          <w:rFonts w:ascii="Consolas" w:hAnsi="Consolas"/>
+          <w:lang w:val="lv-LV"/>
+        </w:rPr>
+      </w:pPr>
+      <w:proofErr w:type="spellStart"/>
+      <w:r>
+        <w:rPr>
+          <w:rFonts w:ascii="Consolas" w:hAnsi="Consolas"/>
+          <w:lang w:val="lv-LV"/>
+        </w:rPr>
+        <w:t>class</w:t>
+      </w:r>
+      <w:proofErr w:type="spellEnd"/>
+      <w:r>
+        <w:rPr>
+          <w:rFonts w:ascii="Consolas" w:hAnsi="Consolas"/>
+          <w:lang w:val="lv-LV"/>
+        </w:rPr>
+        <w:t xml:space="preserve"> _class5 : _class2 </w:t>
+      </w:r>
+    </w:p>
+    <w:p>
+      <w:pPr>
+        <w:pBdr>
+          <w:top w:val="single" w:sz="4" w:space="1" w:color="auto"/>
+          <w:left w:val="single" w:sz="4" w:space="4" w:color="auto"/>
+          <w:bottom w:val="single" w:sz="4" w:space="1" w:color="auto"/>
+          <w:right w:val="single" w:sz="4" w:space="4" w:color="auto"/>
+        </w:pBdr>
+        <w:spacing w:before="0" w:after="0"/>
+        <w:ind w:firstLine="567"/>
+        <w:rPr>
+          <w:rFonts w:ascii="Consolas" w:hAnsi="Consolas"/>
+          <w:lang w:val="lv-LV"/>
+        </w:rPr>
+      </w:pPr>
+      <w:r>
+        <w:rPr>
+          <w:rFonts w:ascii="Consolas" w:hAnsi="Consolas"/>
+          <w:lang w:val="lv-LV"/>
+        </w:rPr>
+        <w:t>{</w:t>
+      </w:r>
+    </w:p>
+    <w:p>
+      <w:pPr>
+        <w:pBdr>
+          <w:top w:val="single" w:sz="4" w:space="1" w:color="auto"/>
+          <w:left w:val="single" w:sz="4" w:space="4" w:color="auto"/>
+          <w:bottom w:val="single" w:sz="4" w:space="1" w:color="auto"/>
+          <w:right w:val="single" w:sz="4" w:space="4" w:color="auto"/>
+        </w:pBdr>
+        <w:spacing w:before="0" w:after="0"/>
+        <w:ind w:firstLine="567"/>
+        <w:rPr>
+          <w:rFonts w:ascii="Consolas" w:hAnsi="Consolas"/>
+          <w:lang w:val="lv-LV"/>
+        </w:rPr>
+      </w:pPr>
+      <w:r>
+        <w:rPr>
+          <w:rFonts w:ascii="Consolas" w:hAnsi="Consolas"/>
+          <w:lang w:val="lv-LV"/>
+        </w:rPr>
+        <w:tab/>
+      </w:r>
+      <w:proofErr w:type="spellStart"/>
+      <w:r>
+        <w:rPr>
+          <w:rFonts w:ascii="Consolas" w:hAnsi="Consolas"/>
+          <w:lang w:val="lv-LV"/>
+        </w:rPr>
+        <w:t>public</w:t>
+      </w:r>
+      <w:proofErr w:type="spellEnd"/>
+      <w:r>
+        <w:rPr>
+          <w:rFonts w:ascii="Consolas" w:hAnsi="Consolas"/>
+          <w:lang w:val="lv-LV"/>
+        </w:rPr>
+        <w:t xml:space="preserve"> </w:t>
+      </w:r>
+      <w:proofErr w:type="spellStart"/>
+      <w:r>
+        <w:rPr>
+          <w:rFonts w:ascii="Consolas" w:hAnsi="Consolas"/>
+          <w:lang w:val="lv-LV"/>
+        </w:rPr>
+        <w:t>Real</w:t>
+      </w:r>
+      <w:proofErr w:type="spellEnd"/>
+      <w:r>
+        <w:rPr>
+          <w:rFonts w:ascii="Consolas" w:hAnsi="Consolas"/>
+          <w:lang w:val="lv-LV"/>
+        </w:rPr>
+        <w:t xml:space="preserve"> _</w:t>
+      </w:r>
+      <w:proofErr w:type="spellStart"/>
+      <w:r>
+        <w:rPr>
+          <w:rFonts w:ascii="Consolas" w:hAnsi="Consolas"/>
+          <w:lang w:val="lv-LV"/>
+        </w:rPr>
+        <w:t>real</w:t>
+      </w:r>
+      <w:proofErr w:type="spellEnd"/>
+      <w:r>
+        <w:rPr>
+          <w:rFonts w:ascii="Consolas" w:hAnsi="Consolas"/>
+          <w:lang w:val="lv-LV"/>
+        </w:rPr>
+        <w:t>;</w:t>
+      </w:r>
+    </w:p>
+    <w:p>
+      <w:pPr>
+        <w:pBdr>
+          <w:top w:val="single" w:sz="4" w:space="1" w:color="auto"/>
+          <w:left w:val="single" w:sz="4" w:space="4" w:color="auto"/>
+          <w:bottom w:val="single" w:sz="4" w:space="1" w:color="auto"/>
+          <w:right w:val="single" w:sz="4" w:space="4" w:color="auto"/>
+        </w:pBdr>
+        <w:spacing w:before="0" w:after="0"/>
+        <w:ind w:firstLine="567"/>
+        <w:rPr>
+          <w:rFonts w:ascii="Consolas" w:hAnsi="Consolas"/>
+          <w:lang w:val="lv-LV"/>
+        </w:rPr>
+      </w:pPr>
+      <w:r>
+        <w:rPr>
+          <w:rFonts w:ascii="Consolas" w:hAnsi="Consolas"/>
+          <w:lang w:val="lv-LV"/>
+        </w:rPr>
+        <w:t>}</w:t>
+      </w:r>
+    </w:p>
+    <w:p>
+      <w:pPr>
+        <w:pBdr>
+          <w:top w:val="single" w:sz="4" w:space="1" w:color="auto"/>
+          <w:left w:val="single" w:sz="4" w:space="4" w:color="auto"/>
+          <w:bottom w:val="single" w:sz="4" w:space="1" w:color="auto"/>
+          <w:right w:val="single" w:sz="4" w:space="4" w:color="auto"/>
+        </w:pBdr>
+        <w:spacing w:before="0" w:after="0"/>
+        <w:ind w:firstLine="567"/>
+        <w:rPr>
+          <w:rFonts w:ascii="Consolas" w:hAnsi="Consolas"/>
+          <w:lang w:val="lv-LV"/>
+        </w:rPr>
+      </w:pPr>
+      <w:proofErr w:type="spellStart"/>
+      <w:r>
+        <w:rPr>
+          <w:rFonts w:ascii="Consolas" w:hAnsi="Consolas"/>
+          <w:lang w:val="lv-LV"/>
+        </w:rPr>
+        <w:t>class</w:t>
+      </w:r>
+      <w:proofErr w:type="spellEnd"/>
+      <w:r>
+        <w:rPr>
+          <w:rFonts w:ascii="Consolas" w:hAnsi="Consolas"/>
+          <w:lang w:val="lv-LV"/>
+        </w:rPr>
+        <w:t xml:space="preserve"> _class6 : _class3 </w:t>
+      </w:r>
+    </w:p>
+    <w:p>
+      <w:pPr>
+        <w:pBdr>
+          <w:top w:val="single" w:sz="4" w:space="1" w:color="auto"/>
+          <w:left w:val="single" w:sz="4" w:space="4" w:color="auto"/>
+          <w:bottom w:val="single" w:sz="4" w:space="1" w:color="auto"/>
+          <w:right w:val="single" w:sz="4" w:space="4" w:color="auto"/>
+        </w:pBdr>
+        <w:spacing w:before="0" w:after="0"/>
+        <w:ind w:firstLine="567"/>
+        <w:rPr>
+          <w:rFonts w:ascii="Consolas" w:hAnsi="Consolas"/>
+          <w:lang w:val="lv-LV"/>
+        </w:rPr>
+      </w:pPr>
+      <w:r>
+        <w:rPr>
+          <w:rFonts w:ascii="Consolas" w:hAnsi="Consolas"/>
+          <w:lang w:val="lv-LV"/>
+        </w:rPr>
+        <w:t>{</w:t>
+      </w:r>
+    </w:p>
+    <w:p>
+      <w:pPr>
+        <w:pBdr>
+          <w:top w:val="single" w:sz="4" w:space="1" w:color="auto"/>
+          <w:left w:val="single" w:sz="4" w:space="4" w:color="auto"/>
+          <w:bottom w:val="single" w:sz="4" w:space="1" w:color="auto"/>
+          <w:right w:val="single" w:sz="4" w:space="4" w:color="auto"/>
+        </w:pBdr>
+        <w:spacing w:before="0" w:after="0"/>
+        <w:ind w:firstLine="567"/>
+        <w:rPr>
+          <w:rFonts w:ascii="Consolas" w:hAnsi="Consolas"/>
+          <w:lang w:val="lv-LV"/>
+        </w:rPr>
+      </w:pPr>
+      <w:r>
+        <w:rPr>
+          <w:rFonts w:ascii="Consolas" w:hAnsi="Consolas"/>
+          <w:lang w:val="lv-LV"/>
+        </w:rPr>
+        <w:tab/>
+      </w:r>
+      <w:proofErr w:type="spellStart"/>
+      <w:r>
+        <w:rPr>
+          <w:rFonts w:ascii="Consolas" w:hAnsi="Consolas"/>
+          <w:lang w:val="lv-LV"/>
+        </w:rPr>
+        <w:t>public</w:t>
+      </w:r>
+      <w:proofErr w:type="spellEnd"/>
+      <w:r>
+        <w:rPr>
+          <w:rFonts w:ascii="Consolas" w:hAnsi="Consolas"/>
+          <w:lang w:val="lv-LV"/>
+        </w:rPr>
+        <w:t xml:space="preserve"> </w:t>
+      </w:r>
+      <w:proofErr w:type="spellStart"/>
+      <w:r>
+        <w:rPr>
+          <w:rFonts w:ascii="Consolas" w:hAnsi="Consolas"/>
+          <w:lang w:val="lv-LV"/>
+        </w:rPr>
+        <w:t>Integer</w:t>
+      </w:r>
+      <w:proofErr w:type="spellEnd"/>
+      <w:r>
+        <w:rPr>
+          <w:rFonts w:ascii="Consolas" w:hAnsi="Consolas"/>
+          <w:lang w:val="lv-LV"/>
+        </w:rPr>
+        <w:t xml:space="preserve"> _</w:t>
+      </w:r>
+      <w:proofErr w:type="spellStart"/>
+      <w:r>
+        <w:rPr>
+          <w:rFonts w:ascii="Consolas" w:hAnsi="Consolas"/>
+          <w:lang w:val="lv-LV"/>
+        </w:rPr>
+        <w:t>int</w:t>
+      </w:r>
+      <w:proofErr w:type="spellEnd"/>
+      <w:r>
+        <w:rPr>
+          <w:rFonts w:ascii="Consolas" w:hAnsi="Consolas"/>
+          <w:lang w:val="lv-LV"/>
+        </w:rPr>
+        <w:t>;</w:t>
+      </w:r>
+    </w:p>
+    <w:p>
+      <w:pPr>
+        <w:pBdr>
+          <w:top w:val="single" w:sz="4" w:space="1" w:color="auto"/>
+          <w:left w:val="single" w:sz="4" w:space="4" w:color="auto"/>
+          <w:bottom w:val="single" w:sz="4" w:space="1" w:color="auto"/>
+          <w:right w:val="single" w:sz="4" w:space="4" w:color="auto"/>
+        </w:pBdr>
+        <w:spacing w:before="0" w:after="0"/>
+        <w:ind w:firstLine="567"/>
+        <w:rPr>
+          <w:rFonts w:ascii="Consolas" w:hAnsi="Consolas"/>
+          <w:lang w:val="lv-LV"/>
+        </w:rPr>
+      </w:pPr>
+      <w:r>
+        <w:rPr>
+          <w:rFonts w:ascii="Consolas" w:hAnsi="Consolas"/>
+          <w:lang w:val="lv-LV"/>
+        </w:rPr>
+        <w:t>}</w:t>
+      </w:r>
+    </w:p>
+    <w:p>
+      <w:pPr>
+        <w:pBdr>
+          <w:top w:val="single" w:sz="4" w:space="1" w:color="auto"/>
+          <w:left w:val="single" w:sz="4" w:space="4" w:color="auto"/>
+          <w:bottom w:val="single" w:sz="4" w:space="1" w:color="auto"/>
+          <w:right w:val="single" w:sz="4" w:space="4" w:color="auto"/>
+        </w:pBdr>
+        <w:spacing w:before="0" w:after="0"/>
+        <w:ind w:firstLine="567"/>
+        <w:rPr>
+          <w:rFonts w:ascii="Consolas" w:hAnsi="Consolas"/>
+          <w:lang w:val="lv-LV"/>
+        </w:rPr>
+      </w:pPr>
+    </w:p>
+    <w:p>
+      <w:pPr>
+        <w:pBdr>
+          <w:top w:val="single" w:sz="4" w:space="1" w:color="auto"/>
+          <w:left w:val="single" w:sz="4" w:space="4" w:color="auto"/>
+          <w:bottom w:val="single" w:sz="4" w:space="1" w:color="auto"/>
+          <w:right w:val="single" w:sz="4" w:space="4" w:color="auto"/>
+        </w:pBdr>
+        <w:spacing w:before="0" w:after="0"/>
+        <w:ind w:firstLine="567"/>
+        <w:rPr>
+          <w:rFonts w:ascii="Consolas" w:hAnsi="Consolas"/>
+          <w:lang w:val="lv-LV"/>
+        </w:rPr>
+      </w:pPr>
+      <w:proofErr w:type="spellStart"/>
+      <w:r>
+        <w:rPr>
+          <w:rFonts w:ascii="Consolas" w:hAnsi="Consolas"/>
+          <w:lang w:val="lv-LV"/>
+        </w:rPr>
+        <w:lastRenderedPageBreak/>
+        <w:t>association</w:t>
+      </w:r>
+      <w:proofErr w:type="spellEnd"/>
+      <w:r>
+        <w:rPr>
+          <w:rFonts w:ascii="Consolas" w:hAnsi="Consolas"/>
+          <w:lang w:val="lv-LV"/>
+        </w:rPr>
+        <w:t>(source1:_class2&lt;-&gt;target1:_class6)</w:t>
+      </w:r>
+    </w:p>
+    <w:p>
+      <w:pPr>
+        <w:pBdr>
+          <w:top w:val="single" w:sz="4" w:space="1" w:color="auto"/>
+          <w:left w:val="single" w:sz="4" w:space="4" w:color="auto"/>
+          <w:bottom w:val="single" w:sz="4" w:space="1" w:color="auto"/>
+          <w:right w:val="single" w:sz="4" w:space="4" w:color="auto"/>
+        </w:pBdr>
+        <w:spacing w:before="0" w:after="0"/>
+        <w:ind w:firstLine="567"/>
+        <w:rPr>
+          <w:rFonts w:ascii="Consolas" w:hAnsi="Consolas"/>
+          <w:lang w:val="lv-LV"/>
+        </w:rPr>
+      </w:pPr>
+    </w:p>
+    <w:p>
+      <w:pPr>
+        <w:pBdr>
+          <w:top w:val="single" w:sz="4" w:space="1" w:color="auto"/>
+          <w:left w:val="single" w:sz="4" w:space="4" w:color="auto"/>
+          <w:bottom w:val="single" w:sz="4" w:space="1" w:color="auto"/>
+          <w:right w:val="single" w:sz="4" w:space="4" w:color="auto"/>
+        </w:pBdr>
+        <w:spacing w:before="0" w:after="0"/>
+        <w:ind w:firstLine="567"/>
+        <w:rPr>
+          <w:rFonts w:ascii="Consolas" w:hAnsi="Consolas"/>
+          <w:lang w:val="lv-LV"/>
+        </w:rPr>
+      </w:pPr>
+      <w:proofErr w:type="spellStart"/>
+      <w:r>
+        <w:rPr>
+          <w:rFonts w:ascii="Consolas" w:hAnsi="Consolas"/>
+          <w:lang w:val="lv-LV"/>
+        </w:rPr>
+        <w:t>class</w:t>
+      </w:r>
+      <w:proofErr w:type="spellEnd"/>
+      <w:r>
+        <w:rPr>
+          <w:rFonts w:ascii="Consolas" w:hAnsi="Consolas"/>
+          <w:lang w:val="lv-LV"/>
+        </w:rPr>
+        <w:t xml:space="preserve"> _class7{}</w:t>
+      </w:r>
+    </w:p>
+    <w:p>
+      <w:pPr>
+        <w:pBdr>
+          <w:top w:val="single" w:sz="4" w:space="1" w:color="auto"/>
+          <w:left w:val="single" w:sz="4" w:space="4" w:color="auto"/>
+          <w:bottom w:val="single" w:sz="4" w:space="1" w:color="auto"/>
+          <w:right w:val="single" w:sz="4" w:space="4" w:color="auto"/>
+        </w:pBdr>
+        <w:spacing w:before="0" w:after="0"/>
+        <w:ind w:firstLine="567"/>
+        <w:rPr>
+          <w:rFonts w:ascii="Consolas" w:hAnsi="Consolas"/>
+          <w:lang w:val="lv-LV"/>
+        </w:rPr>
+      </w:pPr>
+      <w:proofErr w:type="spellStart"/>
+      <w:r>
+        <w:rPr>
+          <w:rFonts w:ascii="Consolas" w:hAnsi="Consolas"/>
+          <w:lang w:val="lv-LV"/>
+        </w:rPr>
+        <w:t>class</w:t>
+      </w:r>
+      <w:proofErr w:type="spellEnd"/>
+      <w:r>
+        <w:rPr>
+          <w:rFonts w:ascii="Consolas" w:hAnsi="Consolas"/>
+          <w:lang w:val="lv-LV"/>
+        </w:rPr>
+        <w:t xml:space="preserve"> _class8{}</w:t>
+      </w:r>
+    </w:p>
+    <w:p>
+      <w:pPr>
+        <w:pBdr>
+          <w:top w:val="single" w:sz="4" w:space="1" w:color="auto"/>
+          <w:left w:val="single" w:sz="4" w:space="4" w:color="auto"/>
+          <w:bottom w:val="single" w:sz="4" w:space="1" w:color="auto"/>
+          <w:right w:val="single" w:sz="4" w:space="4" w:color="auto"/>
+        </w:pBdr>
+        <w:spacing w:before="0" w:after="0"/>
+        <w:ind w:firstLine="567"/>
+        <w:rPr>
+          <w:rFonts w:ascii="Consolas" w:hAnsi="Consolas"/>
+          <w:lang w:val="lv-LV"/>
+        </w:rPr>
+      </w:pPr>
+      <w:proofErr w:type="spellStart"/>
+      <w:r>
+        <w:rPr>
+          <w:rFonts w:ascii="Consolas" w:hAnsi="Consolas"/>
+          <w:lang w:val="lv-LV"/>
+        </w:rPr>
+        <w:t>class</w:t>
+      </w:r>
+      <w:proofErr w:type="spellEnd"/>
+      <w:r>
+        <w:rPr>
+          <w:rFonts w:ascii="Consolas" w:hAnsi="Consolas"/>
+          <w:lang w:val="lv-LV"/>
+        </w:rPr>
+        <w:t xml:space="preserve"> _class9{}</w:t>
+      </w:r>
+    </w:p>
+    <w:p>
+      <w:pPr>
+        <w:pBdr>
+          <w:top w:val="single" w:sz="4" w:space="1" w:color="auto"/>
+          <w:left w:val="single" w:sz="4" w:space="4" w:color="auto"/>
+          <w:bottom w:val="single" w:sz="4" w:space="1" w:color="auto"/>
+          <w:right w:val="single" w:sz="4" w:space="4" w:color="auto"/>
+        </w:pBdr>
+        <w:spacing w:before="0" w:after="0"/>
+        <w:ind w:firstLine="567"/>
+        <w:rPr>
+          <w:rFonts w:ascii="Consolas" w:hAnsi="Consolas"/>
+          <w:lang w:val="lv-LV"/>
+        </w:rPr>
+      </w:pPr>
+    </w:p>
+    <w:p>
+      <w:pPr>
+        <w:pBdr>
+          <w:top w:val="single" w:sz="4" w:space="1" w:color="auto"/>
+          <w:left w:val="single" w:sz="4" w:space="4" w:color="auto"/>
+          <w:bottom w:val="single" w:sz="4" w:space="1" w:color="auto"/>
+          <w:right w:val="single" w:sz="4" w:space="4" w:color="auto"/>
+        </w:pBdr>
+        <w:spacing w:before="0" w:after="0"/>
+        <w:ind w:firstLine="567"/>
+        <w:rPr>
+          <w:rFonts w:ascii="Consolas" w:hAnsi="Consolas"/>
+          <w:lang w:val="lv-LV"/>
+        </w:rPr>
+      </w:pPr>
+      <w:proofErr w:type="spellStart"/>
+      <w:r>
+        <w:rPr>
+          <w:rFonts w:ascii="Consolas" w:hAnsi="Consolas"/>
+          <w:lang w:val="lv-LV"/>
+        </w:rPr>
+        <w:t>association</w:t>
+      </w:r>
+      <w:proofErr w:type="spellEnd"/>
+      <w:r>
+        <w:rPr>
+          <w:rFonts w:ascii="Consolas" w:hAnsi="Consolas"/>
+          <w:lang w:val="lv-LV"/>
+        </w:rPr>
+        <w:t>(source1:_class7&lt;-&gt;target1:_class8)</w:t>
+      </w:r>
+    </w:p>
+    <w:p>
+      <w:pPr>
+        <w:pBdr>
+          <w:top w:val="single" w:sz="4" w:space="1" w:color="auto"/>
+          <w:left w:val="single" w:sz="4" w:space="4" w:color="auto"/>
+          <w:bottom w:val="single" w:sz="4" w:space="1" w:color="auto"/>
+          <w:right w:val="single" w:sz="4" w:space="4" w:color="auto"/>
+        </w:pBdr>
+        <w:spacing w:before="0" w:after="0"/>
+        <w:ind w:firstLine="567"/>
+        <w:rPr>
+          <w:rFonts w:ascii="Consolas" w:hAnsi="Consolas"/>
+          <w:lang w:val="lv-LV"/>
+        </w:rPr>
+      </w:pPr>
+      <w:proofErr w:type="spellStart"/>
+      <w:r>
+        <w:rPr>
+          <w:rFonts w:ascii="Consolas" w:hAnsi="Consolas"/>
+          <w:lang w:val="lv-LV"/>
+        </w:rPr>
+        <w:t>association</w:t>
+      </w:r>
+      <w:proofErr w:type="spellEnd"/>
+      <w:r>
+        <w:rPr>
+          <w:rFonts w:ascii="Consolas" w:hAnsi="Consolas"/>
+          <w:lang w:val="lv-LV"/>
+        </w:rPr>
+        <w:t>(source2:_class8&lt;-&gt;target2:_class9)</w:t>
+      </w:r>
+    </w:p>
+    <w:p>
+      <w:pPr>
+        <w:pBdr>
+          <w:top w:val="single" w:sz="4" w:space="1" w:color="auto"/>
+          <w:left w:val="single" w:sz="4" w:space="4" w:color="auto"/>
+          <w:bottom w:val="single" w:sz="4" w:space="1" w:color="auto"/>
+          <w:right w:val="single" w:sz="4" w:space="4" w:color="auto"/>
+        </w:pBdr>
+        <w:spacing w:before="0" w:after="0"/>
+        <w:ind w:firstLine="567"/>
+        <w:rPr>
+          <w:rFonts w:ascii="Consolas" w:hAnsi="Consolas"/>
+          <w:lang w:val="lv-LV"/>
+        </w:rPr>
+      </w:pPr>
+    </w:p>
+    <w:p>
+      <w:pPr>
+        <w:pBdr>
+          <w:top w:val="single" w:sz="4" w:space="1" w:color="auto"/>
+          <w:left w:val="single" w:sz="4" w:space="4" w:color="auto"/>
+          <w:bottom w:val="single" w:sz="4" w:space="1" w:color="auto"/>
+          <w:right w:val="single" w:sz="4" w:space="4" w:color="auto"/>
+        </w:pBdr>
+        <w:spacing w:before="0" w:after="0"/>
+        <w:ind w:firstLine="567"/>
+        <w:rPr>
+          <w:rFonts w:ascii="Consolas" w:hAnsi="Consolas"/>
+          <w:lang w:val="lv-LV"/>
+        </w:rPr>
+      </w:pPr>
+      <w:proofErr w:type="spellStart"/>
+      <w:r>
+        <w:rPr>
+          <w:rFonts w:ascii="Consolas" w:hAnsi="Consolas"/>
+          <w:lang w:val="lv-LV"/>
+        </w:rPr>
+        <w:t>class</w:t>
+      </w:r>
+      <w:proofErr w:type="spellEnd"/>
+      <w:r>
+        <w:rPr>
+          <w:rFonts w:ascii="Consolas" w:hAnsi="Consolas"/>
+          <w:lang w:val="lv-LV"/>
+        </w:rPr>
+        <w:t xml:space="preserve"> _class10{}</w:t>
+      </w:r>
+    </w:p>
+    <w:p>
+      <w:pPr>
+        <w:pBdr>
+          <w:top w:val="single" w:sz="4" w:space="1" w:color="auto"/>
+          <w:left w:val="single" w:sz="4" w:space="4" w:color="auto"/>
+          <w:bottom w:val="single" w:sz="4" w:space="1" w:color="auto"/>
+          <w:right w:val="single" w:sz="4" w:space="4" w:color="auto"/>
+        </w:pBdr>
+        <w:spacing w:before="0" w:after="0"/>
+        <w:ind w:firstLine="567"/>
+        <w:rPr>
+          <w:rFonts w:ascii="Consolas" w:hAnsi="Consolas"/>
+          <w:lang w:val="lv-LV"/>
+        </w:rPr>
+      </w:pPr>
+      <w:proofErr w:type="spellStart"/>
+      <w:r>
+        <w:rPr>
+          <w:rFonts w:ascii="Consolas" w:hAnsi="Consolas"/>
+          <w:lang w:val="lv-LV"/>
+        </w:rPr>
+        <w:t>class</w:t>
+      </w:r>
+      <w:proofErr w:type="spellEnd"/>
+      <w:r>
+        <w:rPr>
+          <w:rFonts w:ascii="Consolas" w:hAnsi="Consolas"/>
+          <w:lang w:val="lv-LV"/>
+        </w:rPr>
+        <w:t xml:space="preserve"> _class11{}</w:t>
+      </w:r>
+    </w:p>
+    <w:p>
+      <w:pPr>
+        <w:pBdr>
+          <w:top w:val="single" w:sz="4" w:space="1" w:color="auto"/>
+          <w:left w:val="single" w:sz="4" w:space="4" w:color="auto"/>
+          <w:bottom w:val="single" w:sz="4" w:space="1" w:color="auto"/>
+          <w:right w:val="single" w:sz="4" w:space="4" w:color="auto"/>
+        </w:pBdr>
+        <w:spacing w:before="0" w:after="0"/>
+        <w:ind w:firstLine="567"/>
+        <w:rPr>
+          <w:rFonts w:ascii="Consolas" w:hAnsi="Consolas"/>
+          <w:lang w:val="lv-LV"/>
+        </w:rPr>
+      </w:pPr>
+      <w:proofErr w:type="spellStart"/>
+      <w:r>
+        <w:rPr>
+          <w:rFonts w:ascii="Consolas" w:hAnsi="Consolas"/>
+          <w:lang w:val="lv-LV"/>
+        </w:rPr>
+        <w:t>class</w:t>
+      </w:r>
+      <w:proofErr w:type="spellEnd"/>
+      <w:r>
+        <w:rPr>
+          <w:rFonts w:ascii="Consolas" w:hAnsi="Consolas"/>
+          <w:lang w:val="lv-LV"/>
+        </w:rPr>
+        <w:t xml:space="preserve"> _class12{}</w:t>
+      </w:r>
+    </w:p>
+    <w:p>
+      <w:pPr>
+        <w:pBdr>
+          <w:top w:val="single" w:sz="4" w:space="1" w:color="auto"/>
+          <w:left w:val="single" w:sz="4" w:space="4" w:color="auto"/>
+          <w:bottom w:val="single" w:sz="4" w:space="1" w:color="auto"/>
+          <w:right w:val="single" w:sz="4" w:space="4" w:color="auto"/>
+        </w:pBdr>
+        <w:spacing w:before="0" w:after="0"/>
+        <w:ind w:firstLine="567"/>
+        <w:rPr>
+          <w:rFonts w:ascii="Consolas" w:hAnsi="Consolas"/>
+          <w:lang w:val="lv-LV"/>
+        </w:rPr>
+      </w:pPr>
+    </w:p>
+    <w:p>
+      <w:pPr>
+        <w:pBdr>
+          <w:top w:val="single" w:sz="4" w:space="1" w:color="auto"/>
+          <w:left w:val="single" w:sz="4" w:space="4" w:color="auto"/>
+          <w:bottom w:val="single" w:sz="4" w:space="1" w:color="auto"/>
+          <w:right w:val="single" w:sz="4" w:space="4" w:color="auto"/>
+        </w:pBdr>
+        <w:spacing w:before="0" w:after="0"/>
+        <w:ind w:firstLine="567"/>
+        <w:rPr>
+          <w:rFonts w:ascii="Consolas" w:hAnsi="Consolas"/>
+          <w:lang w:val="lv-LV"/>
+        </w:rPr>
+      </w:pPr>
+      <w:proofErr w:type="spellStart"/>
+      <w:r>
+        <w:rPr>
+          <w:rFonts w:ascii="Consolas" w:hAnsi="Consolas"/>
+          <w:lang w:val="lv-LV"/>
+        </w:rPr>
+        <w:t>association</w:t>
+      </w:r>
+      <w:proofErr w:type="spellEnd"/>
+      <w:r>
+        <w:rPr>
+          <w:rFonts w:ascii="Consolas" w:hAnsi="Consolas"/>
+          <w:lang w:val="lv-LV"/>
+        </w:rPr>
+        <w:t>(source1:_class10&lt;-&gt;target1:_class11)</w:t>
+      </w:r>
+    </w:p>
+    <w:p>
+      <w:pPr>
+        <w:pBdr>
+          <w:top w:val="single" w:sz="4" w:space="1" w:color="auto"/>
+          <w:left w:val="single" w:sz="4" w:space="4" w:color="auto"/>
+          <w:bottom w:val="single" w:sz="4" w:space="1" w:color="auto"/>
+          <w:right w:val="single" w:sz="4" w:space="4" w:color="auto"/>
+        </w:pBdr>
+        <w:spacing w:before="0" w:after="0"/>
+        <w:ind w:firstLine="567"/>
+        <w:rPr>
+          <w:rFonts w:ascii="Consolas" w:hAnsi="Consolas"/>
+          <w:lang w:val="lv-LV"/>
+        </w:rPr>
+      </w:pPr>
+      <w:proofErr w:type="spellStart"/>
+      <w:r>
+        <w:rPr>
+          <w:rFonts w:ascii="Consolas" w:hAnsi="Consolas"/>
+          <w:lang w:val="lv-LV"/>
+        </w:rPr>
+        <w:t>association</w:t>
+      </w:r>
+      <w:proofErr w:type="spellEnd"/>
+      <w:r>
+        <w:rPr>
+          <w:rFonts w:ascii="Consolas" w:hAnsi="Consolas"/>
+          <w:lang w:val="lv-LV"/>
+        </w:rPr>
+        <w:t>(source2:_class11&lt;-&gt;target2:_class12)</w:t>
+      </w:r>
+    </w:p>
+    <w:p>
+      <w:pPr>
+        <w:pBdr>
+          <w:top w:val="single" w:sz="4" w:space="1" w:color="auto"/>
+          <w:left w:val="single" w:sz="4" w:space="4" w:color="auto"/>
+          <w:bottom w:val="single" w:sz="4" w:space="1" w:color="auto"/>
+          <w:right w:val="single" w:sz="4" w:space="4" w:color="auto"/>
+        </w:pBdr>
+        <w:spacing w:before="0" w:after="0"/>
+        <w:ind w:firstLine="567"/>
+        <w:rPr>
+          <w:rFonts w:ascii="Consolas" w:hAnsi="Consolas"/>
+          <w:lang w:val="lv-LV"/>
+        </w:rPr>
+      </w:pPr>
+      <w:proofErr w:type="spellStart"/>
+      <w:r>
+        <w:rPr>
+          <w:rFonts w:ascii="Consolas" w:hAnsi="Consolas"/>
+          <w:lang w:val="lv-LV"/>
+        </w:rPr>
+        <w:t>association</w:t>
+      </w:r>
+      <w:proofErr w:type="spellEnd"/>
+      <w:r>
+        <w:rPr>
+          <w:rFonts w:ascii="Consolas" w:hAnsi="Consolas"/>
+          <w:lang w:val="lv-LV"/>
+        </w:rPr>
+        <w:t>(source3:_class12&lt;-&gt;target3:_class10)</w:t>
+      </w:r>
+    </w:p>
+    <w:p>
+      <w:pPr>
+        <w:ind w:firstLine="0"/>
+        <w:rPr>
+          <w:lang w:val="lv-LV"/>
+        </w:rPr>
+      </w:pPr>
+    </w:p>
+    <w:tbl>
+      <w:tblPr>
+        <w:tblStyle w:val="Reatabula1gaia"/>
+        <w:tblW w:w="9066" w:type="dxa"/>
+        <w:tblLook w:val="04A0" w:firstRow="1" w:lastRow="0" w:firstColumn="1" w:lastColumn="0" w:noHBand="0" w:noVBand="1"/>
+      </w:tblPr>
+      <w:tblGrid>
+        <w:gridCol w:w="562"/>
+        <w:gridCol w:w="4109"/>
+        <w:gridCol w:w="3258"/>
+        <w:gridCol w:w="1137"/>
+      </w:tblGrid>
+      <w:tr>
+        <w:trPr>
+          <w:cnfStyle w:val="100000000000" w:firstRow="1" w:lastRow="0" w:firstColumn="0" w:lastColumn="0" w:oddVBand="0" w:evenVBand="0" w:oddHBand="0" w:evenHBand="0" w:firstRowFirstColumn="0" w:firstRowLastColumn="0" w:lastRowFirstColumn="0" w:lastRowLastColumn="0"/>
+        </w:trPr>
+        <w:tc>
+          <w:tcPr>
+            <w:cnfStyle w:val="001000000000" w:firstRow="0" w:lastRow="0" w:firstColumn="1" w:lastColumn="0" w:oddVBand="0" w:evenVBand="0" w:oddHBand="0" w:evenHBand="0" w:firstRowFirstColumn="0" w:firstRowLastColumn="0" w:lastRowFirstColumn="0" w:lastRowLastColumn="0"/>
+            <w:tcW w:w="562" w:type="dxa"/>
+          </w:tcPr>
+          <w:p>
+            <w:pPr>
+              <w:spacing w:before="60" w:after="60"/>
+              <w:ind w:firstLine="0"/>
+              <w:rPr>
+                <w:lang w:val="lv-LV"/>
+              </w:rPr>
+            </w:pPr>
+            <w:r>
+              <w:rPr>
+                <w:lang w:val="lv-LV"/>
+              </w:rPr>
+              <w:t>Nr.</w:t>
+            </w:r>
+          </w:p>
+        </w:tc>
+        <w:tc>
+          <w:tcPr>
+            <w:tcW w:w="4109" w:type="dxa"/>
+          </w:tcPr>
+          <w:p>
+            <w:pPr>
+              <w:spacing w:before="60" w:after="60"/>
+              <w:ind w:firstLine="0"/>
+              <w:cnfStyle w:val="100000000000" w:firstRow="1" w:lastRow="0" w:firstColumn="0" w:lastColumn="0" w:oddVBand="0" w:evenVBand="0" w:oddHBand="0" w:evenHBand="0" w:firstRowFirstColumn="0" w:firstRowLastColumn="0" w:lastRowFirstColumn="0" w:lastRowLastColumn="0"/>
+              <w:rPr>
+                <w:lang w:val="lv-LV"/>
+              </w:rPr>
+            </w:pPr>
+            <w:r>
+              <w:rPr>
+                <w:lang w:val="lv-LV"/>
+              </w:rPr>
+              <w:t>Apraksts</w:t>
+            </w:r>
+          </w:p>
+        </w:tc>
+        <w:tc>
+          <w:tcPr>
+            <w:tcW w:w="3258" w:type="dxa"/>
+          </w:tcPr>
+          <w:p>
+            <w:pPr>
+              <w:spacing w:before="60" w:after="60"/>
+              <w:ind w:firstLine="0"/>
+              <w:cnfStyle w:val="100000000000" w:firstRow="1" w:lastRow="0" w:firstColumn="0" w:lastColumn="0" w:oddVBand="0" w:evenVBand="0" w:oddHBand="0" w:evenHBand="0" w:firstRowFirstColumn="0" w:firstRowLastColumn="0" w:lastRowFirstColumn="0" w:lastRowLastColumn="0"/>
+              <w:rPr>
+                <w:lang w:val="lv-LV"/>
+              </w:rPr>
+            </w:pPr>
+            <w:r>
+              <w:rPr>
+                <w:lang w:val="lv-LV"/>
+              </w:rPr>
+              <w:t>Sagaidāmais rezultāts</w:t>
+            </w:r>
+          </w:p>
+        </w:tc>
+        <w:tc>
+          <w:tcPr>
+            <w:tcW w:w="1137" w:type="dxa"/>
+          </w:tcPr>
+          <w:p>
+            <w:pPr>
+              <w:spacing w:before="60" w:after="60"/>
+              <w:ind w:firstLine="0"/>
+              <w:cnfStyle w:val="100000000000" w:firstRow="1" w:lastRow="0" w:firstColumn="0" w:lastColumn="0" w:oddVBand="0" w:evenVBand="0" w:oddHBand="0" w:evenHBand="0" w:firstRowFirstColumn="0" w:firstRowLastColumn="0" w:lastRowFirstColumn="0" w:lastRowLastColumn="0"/>
+              <w:rPr>
+                <w:lang w:val="lv-LV"/>
+              </w:rPr>
+            </w:pPr>
+            <w:r>
+              <w:rPr>
+                <w:lang w:val="lv-LV"/>
+              </w:rPr>
+              <w:t>Funkcija</w:t>
+            </w:r>
+          </w:p>
+        </w:tc>
+      </w:tr>
+      <w:tr>
+        <w:tc>
+          <w:tcPr>
+            <w:cnfStyle w:val="001000000000" w:firstRow="0" w:lastRow="0" w:firstColumn="1" w:lastColumn="0" w:oddVBand="0" w:evenVBand="0" w:oddHBand="0" w:evenHBand="0" w:firstRowFirstColumn="0" w:firstRowLastColumn="0" w:lastRowFirstColumn="0" w:lastRowLastColumn="0"/>
+            <w:tcW w:w="562" w:type="dxa"/>
+          </w:tcPr>
+          <w:p>
+            <w:pPr>
+              <w:spacing w:before="60" w:after="60"/>
+              <w:ind w:firstLine="0"/>
+              <w:rPr>
+                <w:lang w:val="lv-LV"/>
+              </w:rPr>
+            </w:pPr>
+            <w:r>
+              <w:rPr>
+                <w:lang w:val="lv-LV"/>
+              </w:rPr>
+              <w:t>1.</w:t>
+            </w:r>
+          </w:p>
+        </w:tc>
+        <w:tc>
+          <w:tcPr>
+            <w:tcW w:w="4109" w:type="dxa"/>
+          </w:tcPr>
+          <w:p>
+            <w:pPr>
+              <w:spacing w:before="60" w:after="60"/>
+              <w:ind w:firstLine="0"/>
+              <w:cnfStyle w:val="000000000000" w:firstRow="0" w:lastRow="0" w:firstColumn="0" w:lastColumn="0" w:oddVBand="0" w:evenVBand="0" w:oddHBand="0" w:evenHBand="0" w:firstRowFirstColumn="0" w:firstRowLastColumn="0" w:lastRowFirstColumn="0" w:lastRowLastColumn="0"/>
+              <w:rPr>
+                <w:lang w:val="lv-LV"/>
+              </w:rPr>
+            </w:pPr>
+            <w:r>
+              <w:rPr>
+                <w:lang w:val="lv-LV"/>
+              </w:rPr>
+              <w:t xml:space="preserve">Tiek pārbaudīta klašu iegūšana no </w:t>
+            </w:r>
+            <w:proofErr w:type="spellStart"/>
+            <w:r>
+              <w:rPr>
+                <w:lang w:val="lv-LV"/>
+              </w:rPr>
+              <w:t>WebMemory</w:t>
+            </w:r>
+            <w:proofErr w:type="spellEnd"/>
+            <w:r>
+              <w:rPr>
+                <w:lang w:val="lv-LV"/>
+              </w:rPr>
+              <w:t>.</w:t>
+            </w:r>
+          </w:p>
+        </w:tc>
+        <w:tc>
+          <w:tcPr>
+            <w:tcW w:w="3258" w:type="dxa"/>
+          </w:tcPr>
+          <w:p>
+            <w:pPr>
+              <w:spacing w:before="60" w:after="60"/>
+              <w:ind w:firstLine="0"/>
+              <w:cnfStyle w:val="000000000000" w:firstRow="0" w:lastRow="0" w:firstColumn="0" w:lastColumn="0" w:oddVBand="0" w:evenVBand="0" w:oddHBand="0" w:evenHBand="0" w:firstRowFirstColumn="0" w:firstRowLastColumn="0" w:lastRowFirstColumn="0" w:lastRowLastColumn="0"/>
+              <w:rPr>
+                <w:lang w:val="lv-LV"/>
+              </w:rPr>
+            </w:pPr>
+          </w:p>
+        </w:tc>
+        <w:tc>
+          <w:tcPr>
+            <w:tcW w:w="1137" w:type="dxa"/>
+          </w:tcPr>
+          <w:p>
+            <w:pPr>
+              <w:spacing w:before="60" w:after="60"/>
+              <w:ind w:firstLine="0"/>
+              <w:cnfStyle w:val="000000000000" w:firstRow="0" w:lastRow="0" w:firstColumn="0" w:lastColumn="0" w:oddVBand="0" w:evenVBand="0" w:oddHBand="0" w:evenHBand="0" w:firstRowFirstColumn="0" w:firstRowLastColumn="0" w:lastRowFirstColumn="0" w:lastRowLastColumn="0"/>
+              <w:rPr>
+                <w:lang w:val="lv-LV"/>
+              </w:rPr>
+            </w:pPr>
+          </w:p>
+        </w:tc>
+      </w:tr>
+      <w:tr>
+        <w:tc>
+          <w:tcPr>
+            <w:cnfStyle w:val="001000000000" w:firstRow="0" w:lastRow="0" w:firstColumn="1" w:lastColumn="0" w:oddVBand="0" w:evenVBand="0" w:oddHBand="0" w:evenHBand="0" w:firstRowFirstColumn="0" w:firstRowLastColumn="0" w:lastRowFirstColumn="0" w:lastRowLastColumn="0"/>
+            <w:tcW w:w="562" w:type="dxa"/>
+          </w:tcPr>
+          <w:p>
+            <w:pPr>
+              <w:spacing w:before="60" w:after="60"/>
+              <w:ind w:firstLine="0"/>
+              <w:rPr>
+                <w:lang w:val="lv-LV"/>
+              </w:rPr>
+            </w:pPr>
+            <w:r>
+              <w:rPr>
+                <w:lang w:val="lv-LV"/>
+              </w:rPr>
+              <w:t>2.</w:t>
+            </w:r>
+          </w:p>
+        </w:tc>
+        <w:tc>
+          <w:tcPr>
+            <w:tcW w:w="4109" w:type="dxa"/>
+          </w:tcPr>
+          <w:p>
+            <w:pPr>
+              <w:spacing w:before="60" w:after="60"/>
+              <w:ind w:firstLine="0"/>
+              <w:cnfStyle w:val="000000000000" w:firstRow="0" w:lastRow="0" w:firstColumn="0" w:lastColumn="0" w:oddVBand="0" w:evenVBand="0" w:oddHBand="0" w:evenHBand="0" w:firstRowFirstColumn="0" w:firstRowLastColumn="0" w:lastRowFirstColumn="0" w:lastRowLastColumn="0"/>
+              <w:rPr>
+                <w:lang w:val="lv-LV"/>
+              </w:rPr>
+            </w:pPr>
+            <w:r>
+              <w:rPr>
+                <w:lang w:val="lv-LV"/>
+              </w:rPr>
+              <w:t xml:space="preserve">Atsevišķi tiek izveidota katras klases instance un tiek pārbaudīts, kādas klases ir </w:t>
+            </w:r>
+            <w:proofErr w:type="spellStart"/>
+            <w:r>
+              <w:rPr>
+                <w:lang w:val="lv-LV"/>
+              </w:rPr>
+              <w:t>WebMemory</w:t>
+            </w:r>
+            <w:proofErr w:type="spellEnd"/>
+            <w:r>
+              <w:rPr>
+                <w:lang w:val="lv-LV"/>
+              </w:rPr>
+              <w:t xml:space="preserve"> izveidotas un kuras nav.</w:t>
+            </w:r>
+          </w:p>
+        </w:tc>
+        <w:tc>
+          <w:tcPr>
+            <w:tcW w:w="3258" w:type="dxa"/>
+          </w:tcPr>
+          <w:p>
+            <w:pPr>
+              <w:spacing w:before="60" w:after="60"/>
+              <w:ind w:firstLine="0"/>
+              <w:cnfStyle w:val="000000000000" w:firstRow="0" w:lastRow="0" w:firstColumn="0" w:lastColumn="0" w:oddVBand="0" w:evenVBand="0" w:oddHBand="0" w:evenHBand="0" w:firstRowFirstColumn="0" w:firstRowLastColumn="0" w:lastRowFirstColumn="0" w:lastRowLastColumn="0"/>
+              <w:rPr>
+                <w:lang w:val="lv-LV"/>
+              </w:rPr>
+            </w:pPr>
+          </w:p>
+        </w:tc>
+        <w:tc>
+          <w:tcPr>
+            <w:tcW w:w="1137" w:type="dxa"/>
+          </w:tcPr>
+          <w:p>
+            <w:pPr>
+              <w:spacing w:before="60" w:after="60"/>
+              <w:ind w:firstLine="0"/>
+              <w:cnfStyle w:val="000000000000" w:firstRow="0" w:lastRow="0" w:firstColumn="0" w:lastColumn="0" w:oddVBand="0" w:evenVBand="0" w:oddHBand="0" w:evenHBand="0" w:firstRowFirstColumn="0" w:firstRowLastColumn="0" w:lastRowFirstColumn="0" w:lastRowLastColumn="0"/>
+              <w:rPr>
+                <w:lang w:val="lv-LV"/>
+              </w:rPr>
+            </w:pPr>
+          </w:p>
+        </w:tc>
+      </w:tr>
+      <w:tr>
+        <w:tc>
+          <w:tcPr>
+            <w:cnfStyle w:val="001000000000" w:firstRow="0" w:lastRow="0" w:firstColumn="1" w:lastColumn="0" w:oddVBand="0" w:evenVBand="0" w:oddHBand="0" w:evenHBand="0" w:firstRowFirstColumn="0" w:firstRowLastColumn="0" w:lastRowFirstColumn="0" w:lastRowLastColumn="0"/>
+            <w:tcW w:w="562" w:type="dxa"/>
+          </w:tcPr>
+          <w:p>
+            <w:pPr>
+              <w:spacing w:before="60" w:after="60"/>
+              <w:ind w:firstLine="0"/>
+              <w:rPr>
+                <w:lang w:val="lv-LV"/>
+              </w:rPr>
+            </w:pPr>
+            <w:r>
+              <w:rPr>
+                <w:lang w:val="lv-LV"/>
+              </w:rPr>
+              <w:t>3.</w:t>
+            </w:r>
+          </w:p>
+        </w:tc>
+        <w:tc>
+          <w:tcPr>
+            <w:tcW w:w="4109" w:type="dxa"/>
+          </w:tcPr>
+          <w:p>
+            <w:pPr>
+              <w:spacing w:before="60" w:after="60"/>
+              <w:ind w:firstLine="0"/>
+              <w:cnfStyle w:val="000000000000" w:firstRow="0" w:lastRow="0" w:firstColumn="0" w:lastColumn="0" w:oddVBand="0" w:evenVBand="0" w:oddHBand="0" w:evenHBand="0" w:firstRowFirstColumn="0" w:firstRowLastColumn="0" w:lastRowFirstColumn="0" w:lastRowLastColumn="0"/>
+              <w:rPr>
+                <w:lang w:val="lv-LV"/>
+              </w:rPr>
+            </w:pPr>
+            <w:r>
+              <w:rPr>
+                <w:lang w:val="lv-LV"/>
+              </w:rPr>
+              <w:t xml:space="preserve">Tiek pārbaudīts, vai visam klasēm, kad tās tiek izveidotas </w:t>
+            </w:r>
+            <w:proofErr w:type="spellStart"/>
+            <w:r>
+              <w:rPr>
+                <w:lang w:val="lv-LV"/>
+              </w:rPr>
+              <w:t>WebMemory</w:t>
+            </w:r>
+            <w:proofErr w:type="spellEnd"/>
+            <w:r>
+              <w:rPr>
+                <w:lang w:val="lv-LV"/>
+              </w:rPr>
+              <w:t>, tiek izveidoti arī tās atribūti.</w:t>
+            </w:r>
+          </w:p>
+        </w:tc>
+        <w:tc>
+          <w:tcPr>
+            <w:tcW w:w="3258" w:type="dxa"/>
+          </w:tcPr>
+          <w:p>
+            <w:pPr>
+              <w:spacing w:before="60" w:after="60"/>
+              <w:ind w:firstLine="0"/>
+              <w:cnfStyle w:val="000000000000" w:firstRow="0" w:lastRow="0" w:firstColumn="0" w:lastColumn="0" w:oddVBand="0" w:evenVBand="0" w:oddHBand="0" w:evenHBand="0" w:firstRowFirstColumn="0" w:firstRowLastColumn="0" w:lastRowFirstColumn="0" w:lastRowLastColumn="0"/>
+              <w:rPr>
+                <w:lang w:val="lv-LV"/>
+              </w:rPr>
+            </w:pPr>
+          </w:p>
+        </w:tc>
+        <w:tc>
+          <w:tcPr>
+            <w:tcW w:w="1137" w:type="dxa"/>
+          </w:tcPr>
+          <w:p>
+            <w:pPr>
+              <w:spacing w:before="60" w:after="60"/>
+              <w:ind w:firstLine="0"/>
+              <w:cnfStyle w:val="000000000000" w:firstRow="0" w:lastRow="0" w:firstColumn="0" w:lastColumn="0" w:oddVBand="0" w:evenVBand="0" w:oddHBand="0" w:evenHBand="0" w:firstRowFirstColumn="0" w:firstRowLastColumn="0" w:lastRowFirstColumn="0" w:lastRowLastColumn="0"/>
+              <w:rPr>
+                <w:lang w:val="lv-LV"/>
+              </w:rPr>
+            </w:pPr>
+          </w:p>
+        </w:tc>
+      </w:tr>
+      <w:tr>
+        <w:tc>
+          <w:tcPr>
+            <w:cnfStyle w:val="001000000000" w:firstRow="0" w:lastRow="0" w:firstColumn="1" w:lastColumn="0" w:oddVBand="0" w:evenVBand="0" w:oddHBand="0" w:evenHBand="0" w:firstRowFirstColumn="0" w:firstRowLastColumn="0" w:lastRowFirstColumn="0" w:lastRowLastColumn="0"/>
+            <w:tcW w:w="562" w:type="dxa"/>
+          </w:tcPr>
+          <w:p>
+            <w:pPr>
+              <w:spacing w:before="60" w:after="60"/>
+              <w:ind w:firstLine="0"/>
+              <w:rPr>
+                <w:lang w:val="lv-LV"/>
+              </w:rPr>
+            </w:pPr>
+            <w:r>
+              <w:rPr>
+                <w:lang w:val="lv-LV"/>
+              </w:rPr>
+              <w:t>4.</w:t>
+            </w:r>
+          </w:p>
+        </w:tc>
+        <w:tc>
+          <w:tcPr>
+            <w:tcW w:w="4109" w:type="dxa"/>
+          </w:tcPr>
+          <w:p>
+            <w:pPr>
+              <w:spacing w:before="60" w:after="60"/>
+              <w:ind w:firstLine="0"/>
+              <w:cnfStyle w:val="000000000000" w:firstRow="0" w:lastRow="0" w:firstColumn="0" w:lastColumn="0" w:oddVBand="0" w:evenVBand="0" w:oddHBand="0" w:evenHBand="0" w:firstRowFirstColumn="0" w:firstRowLastColumn="0" w:lastRowFirstColumn="0" w:lastRowLastColumn="0"/>
+              <w:rPr>
+                <w:lang w:val="lv-LV"/>
+              </w:rPr>
+            </w:pPr>
+            <w:r>
+              <w:rPr>
+                <w:lang w:val="lv-LV"/>
+              </w:rPr>
+              <w:t xml:space="preserve">Tiek pārbaudīts, vai visam klasēm, kad tās tiek izveidotas </w:t>
+            </w:r>
+            <w:proofErr w:type="spellStart"/>
+            <w:r>
+              <w:rPr>
+                <w:lang w:val="lv-LV"/>
+              </w:rPr>
+              <w:t>WebMemory</w:t>
+            </w:r>
+            <w:proofErr w:type="spellEnd"/>
+            <w:r>
+              <w:rPr>
+                <w:lang w:val="lv-LV"/>
+              </w:rPr>
+              <w:t xml:space="preserve">, tiek izveidoti arī tās </w:t>
+            </w:r>
+            <w:r>
+              <w:rPr>
+                <w:lang w:val="lv-LV"/>
+              </w:rPr>
+              <w:t>asociācijas</w:t>
+            </w:r>
+            <w:r>
+              <w:rPr>
+                <w:lang w:val="lv-LV"/>
+              </w:rPr>
+              <w:t>.</w:t>
+            </w:r>
+          </w:p>
+        </w:tc>
+        <w:tc>
+          <w:tcPr>
+            <w:tcW w:w="3258" w:type="dxa"/>
+          </w:tcPr>
+          <w:p>
+            <w:pPr>
+              <w:spacing w:before="60" w:after="60"/>
+              <w:ind w:firstLine="0"/>
+              <w:cnfStyle w:val="000000000000" w:firstRow="0" w:lastRow="0" w:firstColumn="0" w:lastColumn="0" w:oddVBand="0" w:evenVBand="0" w:oddHBand="0" w:evenHBand="0" w:firstRowFirstColumn="0" w:firstRowLastColumn="0" w:lastRowFirstColumn="0" w:lastRowLastColumn="0"/>
+              <w:rPr>
+                <w:lang w:val="lv-LV"/>
+              </w:rPr>
+            </w:pPr>
+          </w:p>
+        </w:tc>
+        <w:tc>
+          <w:tcPr>
+            <w:tcW w:w="1137" w:type="dxa"/>
+          </w:tcPr>
+          <w:p>
+            <w:pPr>
+              <w:spacing w:before="60" w:after="60"/>
+              <w:ind w:firstLine="0"/>
+              <w:cnfStyle w:val="000000000000" w:firstRow="0" w:lastRow="0" w:firstColumn="0" w:lastColumn="0" w:oddVBand="0" w:evenVBand="0" w:oddHBand="0" w:evenHBand="0" w:firstRowFirstColumn="0" w:firstRowLastColumn="0" w:lastRowFirstColumn="0" w:lastRowLastColumn="0"/>
+              <w:rPr>
+                <w:lang w:val="lv-LV"/>
+              </w:rPr>
+            </w:pPr>
+          </w:p>
+        </w:tc>
+      </w:tr>
+      <w:tr>
+        <w:tc>
+          <w:tcPr>
+            <w:cnfStyle w:val="001000000000" w:firstRow="0" w:lastRow="0" w:firstColumn="1" w:lastColumn="0" w:oddVBand="0" w:evenVBand="0" w:oddHBand="0" w:evenHBand="0" w:firstRowFirstColumn="0" w:firstRowLastColumn="0" w:lastRowFirstColumn="0" w:lastRowLastColumn="0"/>
+            <w:tcW w:w="562" w:type="dxa"/>
+          </w:tcPr>
+          <w:p>
+            <w:pPr>
+              <w:spacing w:before="60" w:after="60"/>
+              <w:ind w:firstLine="0"/>
+              <w:rPr>
+                <w:lang w:val="lv-LV"/>
+              </w:rPr>
+            </w:pPr>
+            <w:r>
+              <w:rPr>
+                <w:lang w:val="lv-LV"/>
+              </w:rPr>
+              <w:t>5.</w:t>
+            </w:r>
+          </w:p>
+        </w:tc>
+        <w:tc>
+          <w:tcPr>
+            <w:tcW w:w="4109" w:type="dxa"/>
+          </w:tcPr>
+          <w:p>
+            <w:pPr>
+              <w:spacing w:before="60" w:after="60"/>
+              <w:ind w:firstLine="0"/>
+              <w:cnfStyle w:val="000000000000" w:firstRow="0" w:lastRow="0" w:firstColumn="0" w:lastColumn="0" w:oddVBand="0" w:evenVBand="0" w:oddHBand="0" w:evenHBand="0" w:firstRowFirstColumn="0" w:firstRowLastColumn="0" w:lastRowFirstColumn="0" w:lastRowLastColumn="0"/>
+              <w:rPr>
+                <w:lang w:val="lv-LV"/>
+              </w:rPr>
+            </w:pPr>
+            <w:r>
+              <w:rPr>
+                <w:lang w:val="lv-LV"/>
+              </w:rPr>
+              <w:t>Tiek pārbaudīt</w:t>
+            </w:r>
+            <w:r>
+              <w:rPr>
+                <w:lang w:val="lv-LV"/>
+              </w:rPr>
+              <w:t>s, vai atribūtu vērtības tiek pareizi saglabātas un iegūtas.</w:t>
+            </w:r>
+          </w:p>
+        </w:tc>
+        <w:tc>
+          <w:tcPr>
+            <w:tcW w:w="3258" w:type="dxa"/>
+          </w:tcPr>
+          <w:p>
+            <w:pPr>
+              <w:spacing w:before="60" w:after="60"/>
+              <w:ind w:firstLine="0"/>
+              <w:cnfStyle w:val="000000000000" w:firstRow="0" w:lastRow="0" w:firstColumn="0" w:lastColumn="0" w:oddVBand="0" w:evenVBand="0" w:oddHBand="0" w:evenHBand="0" w:firstRowFirstColumn="0" w:firstRowLastColumn="0" w:lastRowFirstColumn="0" w:lastRowLastColumn="0"/>
+              <w:rPr>
+                <w:lang w:val="lv-LV"/>
+              </w:rPr>
+            </w:pPr>
+          </w:p>
+        </w:tc>
+        <w:tc>
+          <w:tcPr>
+            <w:tcW w:w="1137" w:type="dxa"/>
+          </w:tcPr>
+          <w:p>
+            <w:pPr>
+              <w:spacing w:before="60" w:after="60"/>
+              <w:ind w:firstLine="0"/>
+              <w:cnfStyle w:val="000000000000" w:firstRow="0" w:lastRow="0" w:firstColumn="0" w:lastColumn="0" w:oddVBand="0" w:evenVBand="0" w:oddHBand="0" w:evenHBand="0" w:firstRowFirstColumn="0" w:firstRowLastColumn="0" w:lastRowFirstColumn="0" w:lastRowLastColumn="0"/>
+              <w:rPr>
+                <w:lang w:val="lv-LV"/>
+              </w:rPr>
+            </w:pPr>
+          </w:p>
+        </w:tc>
+      </w:tr>
+      <w:tr>
+        <w:tc>
+          <w:tcPr>
+            <w:cnfStyle w:val="001000000000" w:firstRow="0" w:lastRow="0" w:firstColumn="1" w:lastColumn="0" w:oddVBand="0" w:evenVBand="0" w:oddHBand="0" w:evenHBand="0" w:firstRowFirstColumn="0" w:firstRowLastColumn="0" w:lastRowFirstColumn="0" w:lastRowLastColumn="0"/>
+            <w:tcW w:w="562" w:type="dxa"/>
+          </w:tcPr>
+          <w:p>
+            <w:pPr>
+              <w:spacing w:before="60" w:after="60"/>
+              <w:ind w:firstLine="0"/>
+              <w:rPr>
+                <w:lang w:val="lv-LV"/>
+              </w:rPr>
+            </w:pPr>
+            <w:r>
+              <w:rPr>
+                <w:lang w:val="lv-LV"/>
+              </w:rPr>
+              <w:t>6.</w:t>
+            </w:r>
+          </w:p>
+        </w:tc>
+        <w:tc>
+          <w:tcPr>
+            <w:tcW w:w="4109" w:type="dxa"/>
+          </w:tcPr>
+          <w:p>
+            <w:pPr>
+              <w:spacing w:before="60" w:after="60"/>
+              <w:ind w:firstLine="0"/>
+              <w:cnfStyle w:val="000000000000" w:firstRow="0" w:lastRow="0" w:firstColumn="0" w:lastColumn="0" w:oddVBand="0" w:evenVBand="0" w:oddHBand="0" w:evenHBand="0" w:firstRowFirstColumn="0" w:firstRowLastColumn="0" w:lastRowFirstColumn="0" w:lastRowLastColumn="0"/>
+              <w:rPr>
+                <w:lang w:val="lv-LV"/>
+              </w:rPr>
+            </w:pPr>
+            <w:r>
+              <w:rPr>
+                <w:lang w:val="lv-LV"/>
+              </w:rPr>
+              <w:t xml:space="preserve">Tiek pārbaudīts, vai </w:t>
+            </w:r>
+            <w:r>
+              <w:rPr>
+                <w:lang w:val="lv-LV"/>
+              </w:rPr>
+              <w:t>asociāciju</w:t>
+            </w:r>
+            <w:r>
+              <w:rPr>
+                <w:lang w:val="lv-LV"/>
+              </w:rPr>
+              <w:t xml:space="preserve"> vērtības tiek pareizi saglabātas un iegūtas.</w:t>
+            </w:r>
+          </w:p>
+        </w:tc>
+        <w:tc>
+          <w:tcPr>
+            <w:tcW w:w="3258" w:type="dxa"/>
+          </w:tcPr>
+          <w:p>
+            <w:pPr>
+              <w:spacing w:before="60" w:after="60"/>
+              <w:ind w:firstLine="0"/>
+              <w:cnfStyle w:val="000000000000" w:firstRow="0" w:lastRow="0" w:firstColumn="0" w:lastColumn="0" w:oddVBand="0" w:evenVBand="0" w:oddHBand="0" w:evenHBand="0" w:firstRowFirstColumn="0" w:firstRowLastColumn="0" w:lastRowFirstColumn="0" w:lastRowLastColumn="0"/>
+              <w:rPr>
+                <w:lang w:val="lv-LV"/>
+              </w:rPr>
+            </w:pPr>
+          </w:p>
+        </w:tc>
+        <w:tc>
+          <w:tcPr>
+            <w:tcW w:w="1137" w:type="dxa"/>
           </w:tcPr>
           <w:p>
             <w:pPr>

</xml_diff>

<commit_message>
New chapters to documentation added
</commit_message>
<xml_diff>
--- a/src/Qualification project/Documentation/Dokumentācija v2.docx
+++ b/src/Qualification project/Documentation/Dokumentācija v2.docx
@@ -29814,6 +29814,350 @@
         </w:tc>
       </w:tr>
     </w:tbl>
+    <w:p>
+      <w:pPr>
+        <w:ind w:firstLine="0"/>
+      </w:pPr>
+    </w:p>
+    <w:p>
+      <w:r>
+        <w:br w:type="page"/>
+      </w:r>
+    </w:p>
+    <w:p>
+      <w:pPr>
+        <w:pStyle w:val="Virsraksts1"/>
+        <w:keepNext w:val="0"/>
+        <w:keepLines w:val="0"/>
+        <w:rPr>
+          <w:lang w:val="lv-LV"/>
+        </w:rPr>
+      </w:pPr>
+      <w:r>
+        <w:rPr>
+          <w:lang w:val="lv-LV"/>
+        </w:rPr>
+        <w:lastRenderedPageBreak/>
+        <w:t>5</w:t>
+      </w:r>
+      <w:r>
+        <w:rPr>
+          <w:lang w:val="lv-LV"/>
+        </w:rPr>
+        <w:t xml:space="preserve">. </w:t>
+      </w:r>
+      <w:r>
+        <w:rPr>
+          <w:lang w:val="lv-LV"/>
+        </w:rPr>
+        <w:t>PROJEKTA DARBA ORGANIZĀCIJA</w:t>
+      </w:r>
+    </w:p>
+    <w:p>
+      <w:pPr>
+        <w:rPr>
+          <w:lang w:val="lv-LV"/>
+        </w:rPr>
+      </w:pPr>
+      <w:r>
+        <w:rPr>
+          <w:lang w:val="lv-LV"/>
+        </w:rPr>
+        <w:t>Darbu izstrādāja viena studenta komanda.</w:t>
+      </w:r>
+    </w:p>
+    <w:p>
+      <w:pPr>
+        <w:rPr>
+          <w:lang w:val="lv-LV"/>
+        </w:rPr>
+      </w:pPr>
+      <w:r>
+        <w:rPr>
+          <w:lang w:val="lv-LV"/>
+        </w:rPr>
+        <w:t>Vispirms tika izrunātas visas programmatūras pamatprasības un tad notika kodēšana. Kad tika uzkodēts veiksmīgs programmkods, tad tas tika projektēts. Gadījumā, ja notiek izmaiņas prasībās, vai tiek pieliktas jaunas prasības, tika veiktas izmaiņas dokumentācijā un kodēšanā uzreiz, kā izmaiņas parādījās.</w:t>
+      </w:r>
+      <w:r>
+        <w:rPr>
+          <w:lang w:val="lv-LV"/>
+        </w:rPr>
+        <w:br w:type="page"/>
+      </w:r>
+    </w:p>
+    <w:p>
+      <w:pPr>
+        <w:pStyle w:val="Virsraksts1"/>
+        <w:keepNext w:val="0"/>
+        <w:keepLines w:val="0"/>
+        <w:rPr>
+          <w:lang w:val="lv-LV"/>
+        </w:rPr>
+      </w:pPr>
+      <w:r>
+        <w:rPr>
+          <w:lang w:val="lv-LV"/>
+        </w:rPr>
+        <w:lastRenderedPageBreak/>
+        <w:t>6</w:t>
+      </w:r>
+      <w:r>
+        <w:rPr>
+          <w:lang w:val="lv-LV"/>
+        </w:rPr>
+        <w:t xml:space="preserve">. </w:t>
+      </w:r>
+      <w:r>
+        <w:rPr>
+          <w:lang w:val="lv-LV"/>
+        </w:rPr>
+        <w:t>KVALITĀTES NODROSINĀŠANA</w:t>
+      </w:r>
+    </w:p>
+    <w:p>
+      <w:pPr>
+        <w:rPr>
+          <w:lang w:val="lv-LV"/>
+        </w:rPr>
+      </w:pPr>
+      <w:r>
+        <w:rPr>
+          <w:lang w:val="lv-LV"/>
+        </w:rPr>
+        <w:t xml:space="preserve">Funkcionalitāte, </w:t>
+      </w:r>
+      <w:r>
+        <w:rPr>
+          <w:lang w:val="lv-LV"/>
+        </w:rPr>
+        <w:t xml:space="preserve">pareizība, </w:t>
+      </w:r>
+      <w:r>
+        <w:rPr>
+          <w:lang w:val="lv-LV"/>
+        </w:rPr>
+        <w:t xml:space="preserve">lietojamība, </w:t>
+      </w:r>
+      <w:r>
+        <w:rPr>
+          <w:lang w:val="lv-LV"/>
+        </w:rPr>
+        <w:t>uzturamība</w:t>
+      </w:r>
+      <w:r>
+        <w:rPr>
+          <w:lang w:val="lv-LV"/>
+        </w:rPr>
+        <w:br w:type="page"/>
+      </w:r>
+    </w:p>
+    <w:p>
+      <w:pPr>
+        <w:pStyle w:val="Virsraksts1"/>
+        <w:keepNext w:val="0"/>
+        <w:keepLines w:val="0"/>
+        <w:rPr>
+          <w:lang w:val="lv-LV"/>
+        </w:rPr>
+      </w:pPr>
+      <w:r>
+        <w:rPr>
+          <w:lang w:val="lv-LV"/>
+        </w:rPr>
+        <w:lastRenderedPageBreak/>
+        <w:t>7</w:t>
+      </w:r>
+      <w:r>
+        <w:rPr>
+          <w:lang w:val="lv-LV"/>
+        </w:rPr>
+        <w:t xml:space="preserve">. </w:t>
+      </w:r>
+      <w:r>
+        <w:rPr>
+          <w:lang w:val="lv-LV"/>
+        </w:rPr>
+        <w:t>KONFIGURĀCIJU PĀRVALDĪBA</w:t>
+      </w:r>
+    </w:p>
+    <w:p>
+      <w:pPr>
+        <w:rPr>
+          <w:lang w:val="lv-LV"/>
+        </w:rPr>
+      </w:pPr>
+      <w:r>
+        <w:rPr>
+          <w:lang w:val="lv-LV"/>
+        </w:rPr>
+        <w:t>Tika izmantots Github, lai glabātu programmkodu</w:t>
+      </w:r>
+      <w:r>
+        <w:rPr>
+          <w:lang w:val="lv-LV"/>
+        </w:rPr>
+        <w:t>.</w:t>
+      </w:r>
+    </w:p>
+    <w:p>
+      <w:pPr>
+        <w:rPr>
+          <w:lang w:val="lv-LV"/>
+        </w:rPr>
+      </w:pPr>
+      <w:r>
+        <w:rPr>
+          <w:lang w:val="lv-LV"/>
+        </w:rPr>
+        <w:t>Prims pirmās versijas izveidošanas, tika glabāts īss apraksts par to, kas tika mainīts/noņemts/pievienots, norādot, vai tas bija kods vai dokumentācija, kāds modulis tika skatīts un pati darbība.</w:t>
+      </w:r>
+    </w:p>
+    <w:p>
+      <w:pPr>
+        <w:rPr>
+          <w:lang w:val="lv-LV"/>
+        </w:rPr>
+      </w:pPr>
+      <w:r>
+        <w:rPr>
+          <w:lang w:val="lv-LV"/>
+        </w:rPr>
+        <w:t>Konfigurācijas atjaunošana notiek katru reizi, kad kādā modulī tiek veiktas izmaniņas, kā arī katras darba dienas beigās, lai cik maz izmaiņu tika veiktas.</w:t>
+      </w:r>
+      <w:r>
+        <w:rPr>
+          <w:lang w:val="lv-LV"/>
+        </w:rPr>
+        <w:br w:type="page"/>
+      </w:r>
+    </w:p>
+    <w:p>
+      <w:pPr>
+        <w:pStyle w:val="Virsraksts1"/>
+        <w:keepNext w:val="0"/>
+        <w:keepLines w:val="0"/>
+        <w:rPr>
+          <w:lang w:val="lv-LV"/>
+        </w:rPr>
+      </w:pPr>
+      <w:r>
+        <w:rPr>
+          <w:lang w:val="lv-LV"/>
+        </w:rPr>
+        <w:lastRenderedPageBreak/>
+        <w:t>8</w:t>
+      </w:r>
+      <w:r>
+        <w:rPr>
+          <w:lang w:val="lv-LV"/>
+        </w:rPr>
+        <w:t xml:space="preserve">. </w:t>
+      </w:r>
+      <w:r>
+        <w:rPr>
+          <w:lang w:val="lv-LV"/>
+        </w:rPr>
+        <w:t>DARBIETILPĪBAS NOVĒRTĒJUMS</w:t>
+      </w:r>
+    </w:p>
+    <w:p>
+      <w:pPr>
+        <w:rPr>
+          <w:lang w:val="lv-LV"/>
+        </w:rPr>
+      </w:pPr>
+      <w:r>
+        <w:rPr>
+          <w:lang w:val="lv-LV"/>
+        </w:rPr>
+        <w:br w:type="page"/>
+      </w:r>
+    </w:p>
+    <w:p>
+      <w:pPr>
+        <w:pStyle w:val="Virsraksts1"/>
+        <w:keepNext w:val="0"/>
+        <w:keepLines w:val="0"/>
+        <w:rPr>
+          <w:lang w:val="lv-LV"/>
+        </w:rPr>
+      </w:pPr>
+      <w:r>
+        <w:rPr>
+          <w:lang w:val="lv-LV"/>
+        </w:rPr>
+        <w:lastRenderedPageBreak/>
+        <w:t>9</w:t>
+      </w:r>
+      <w:r>
+        <w:rPr>
+          <w:lang w:val="lv-LV"/>
+        </w:rPr>
+        <w:t xml:space="preserve">. </w:t>
+      </w:r>
+      <w:r>
+        <w:rPr>
+          <w:lang w:val="lv-LV"/>
+        </w:rPr>
+        <w:t>PROGRAMMKODU PIELIKUMS</w:t>
+      </w:r>
+    </w:p>
+    <w:p>
+      <w:pPr>
+        <w:rPr>
+          <w:lang w:val="lv-LV"/>
+        </w:rPr>
+      </w:pPr>
+      <w:r>
+        <w:rPr>
+          <w:lang w:val="lv-LV"/>
+        </w:rPr>
+        <w:br w:type="page"/>
+      </w:r>
+    </w:p>
+    <w:p>
+      <w:pPr>
+        <w:pStyle w:val="Virsraksts1"/>
+        <w:keepNext w:val="0"/>
+        <w:keepLines w:val="0"/>
+        <w:rPr>
+          <w:lang w:val="lv-LV"/>
+        </w:rPr>
+      </w:pPr>
+      <w:r>
+        <w:rPr>
+          <w:lang w:val="lv-LV"/>
+        </w:rPr>
+        <w:lastRenderedPageBreak/>
+        <w:t>10</w:t>
+      </w:r>
+      <w:r>
+        <w:rPr>
+          <w:lang w:val="lv-LV"/>
+        </w:rPr>
+        <w:t xml:space="preserve">. </w:t>
+      </w:r>
+      <w:r>
+        <w:rPr>
+          <w:lang w:val="lv-LV"/>
+        </w:rPr>
+        <w:t>IZMANTOTĀ LITERATŪRA</w:t>
+      </w:r>
+    </w:p>
+    <w:p>
+      <w:pPr>
+        <w:rPr>
+          <w:lang w:val="lv-LV"/>
+        </w:rPr>
+      </w:pPr>
+    </w:p>
+    <w:p>
+      <w:pPr>
+        <w:rPr>
+          <w:lang w:val="lv-LV"/>
+        </w:rPr>
+      </w:pPr>
+    </w:p>
     <w:p>
       <w:pPr>
         <w:ind w:firstLine="0"/>

</xml_diff>